<commit_message>
Aula 2 - trabalho - parte 1
</commit_message>
<xml_diff>
--- a/Banco de Dados NoSQL/Aula 2 - MongoDB/aula2-trabalho.docx
+++ b/Banco de Dados NoSQL/Aula 2 - MongoDB/aula2-trabalho.docx
@@ -4,7 +4,7 @@
   <w:body>
     <w:p>
       <w:pPr>
-        <w:pStyle w:val="Title"/>
+        <w:pStyle w:val="Ttulo"/>
         <w:rPr>
           <w:noProof/>
         </w:rPr>
@@ -39,7 +39,7 @@
     </w:p>
     <w:p>
       <w:pPr>
-        <w:pStyle w:val="Heading1"/>
+        <w:pStyle w:val="Ttulo1"/>
         <w:rPr>
           <w:noProof/>
         </w:rPr>
@@ -59,15 +59,11 @@
       </w:pPr>
       <w:r>
         <w:br/>
-      </w:r>
-      <w:r>
         <w:t xml:space="preserve">Onde havia a necessidade se utilizar uma base de dados com alto poder de escalabilidade e disponibilidade para armazenar os dados de Pedidos. Os pedidos devem conter dados do cliente, carrinho, detalhes dos produtos e dados </w:t>
       </w:r>
-      <w:proofErr w:type="spellStart"/>
-      <w:r>
-        <w:t>minimos</w:t>
-      </w:r>
-      <w:proofErr w:type="spellEnd"/>
+      <w:r>
+        <w:t>mínimos</w:t>
+      </w:r>
       <w:r>
         <w:t xml:space="preserve"> sobre status e forma do pagamento.</w:t>
       </w:r>
@@ -90,21 +86,50 @@
           <w:b/>
           <w:noProof/>
         </w:rPr>
-        <w:t xml:space="preserve">- </w:t>
-      </w:r>
-      <w:r>
-        <w:rPr>
-          <w:b/>
-          <w:noProof/>
-        </w:rPr>
-        <w:t>Modelo de Documento</w:t>
-      </w:r>
-      <w:r>
-        <w:rPr>
-          <w:b/>
-          <w:noProof/>
-        </w:rPr>
-        <w:t>:</w:t>
+        <w:t>- Modelo de Documento:</w:t>
+      </w:r>
+    </w:p>
+    <w:p>
+      <w:r>
+        <w:object w:dxaOrig="16338" w:dyaOrig="27759" w14:anchorId="2AD7F3E3">
+          <v:shapetype id="_x0000_t75" coordsize="21600,21600" o:spt="75" o:preferrelative="t" path="m@4@5l@4@11@9@11@9@5xe" filled="f" stroked="f">
+            <v:stroke joinstyle="miter"/>
+            <v:formulas>
+              <v:f eqn="if lineDrawn pixelLineWidth 0"/>
+              <v:f eqn="sum @0 1 0"/>
+              <v:f eqn="sum 0 0 @1"/>
+              <v:f eqn="prod @2 1 2"/>
+              <v:f eqn="prod @3 21600 pixelWidth"/>
+              <v:f eqn="prod @3 21600 pixelHeight"/>
+              <v:f eqn="sum @0 0 1"/>
+              <v:f eqn="prod @6 1 2"/>
+              <v:f eqn="prod @7 21600 pixelWidth"/>
+              <v:f eqn="sum @8 21600 0"/>
+              <v:f eqn="prod @7 21600 pixelHeight"/>
+              <v:f eqn="sum @10 21600 0"/>
+            </v:formulas>
+            <v:path o:extrusionok="f" gradientshapeok="t" o:connecttype="rect"/>
+            <o:lock v:ext="edit" aspectratio="t"/>
+          </v:shapetype>
+          <v:shape id="_x0000_i1046" type="#_x0000_t75" style="width:278.75pt;height:473.35pt" o:ole="">
+            <v:imagedata r:id="rId4" o:title=""/>
+          </v:shape>
+          <o:OLEObject Type="Embed" ProgID="Unknown" ShapeID="_x0000_i1046" DrawAspect="Content" ObjectID="_1627317870" r:id="rId5"/>
+        </w:object>
+      </w:r>
+    </w:p>
+    <w:p>
+      <w:pPr>
+        <w:rPr>
+          <w:b/>
+        </w:rPr>
+      </w:pPr>
+      <w:r>
+        <w:rPr>
+          <w:b/>
+        </w:rPr>
+        <w:lastRenderedPageBreak/>
+        <w:t>- Criar e Popular a Coleção:</w:t>
       </w:r>
     </w:p>
     <w:p>
@@ -113,10 +138,10 @@
           <w:noProof/>
         </w:rPr>
         <w:drawing>
-          <wp:inline distT="0" distB="0" distL="0" distR="0" wp14:anchorId="5469F27E" wp14:editId="7F88A89B">
-            <wp:extent cx="4805583" cy="5153025"/>
+          <wp:inline distT="0" distB="0" distL="0" distR="0" wp14:anchorId="4510B73D" wp14:editId="226734EF">
+            <wp:extent cx="5400040" cy="2351405"/>
             <wp:effectExtent l="0" t="0" r="0" b="0"/>
-            <wp:docPr id="2" name="Picture 2"/>
+            <wp:docPr id="1" name="Imagem 1"/>
             <wp:cNvGraphicFramePr>
               <a:graphicFrameLocks xmlns:a="http://schemas.openxmlformats.org/drawingml/2006/main" noChangeAspect="1"/>
             </wp:cNvGraphicFramePr>
@@ -127,27 +152,20 @@
                     <pic:cNvPr id="1" name=""/>
                     <pic:cNvPicPr/>
                   </pic:nvPicPr>
-                  <pic:blipFill rotWithShape="1">
-                    <a:blip r:embed="rId4"/>
-                    <a:srcRect l="20461" t="18958" r="33149" b="18860"/>
-                    <a:stretch/>
+                  <pic:blipFill>
+                    <a:blip r:embed="rId6"/>
+                    <a:stretch>
+                      <a:fillRect/>
+                    </a:stretch>
                   </pic:blipFill>
-                  <pic:spPr bwMode="auto">
+                  <pic:spPr>
                     <a:xfrm>
                       <a:off x="0" y="0"/>
-                      <a:ext cx="4826021" cy="5174941"/>
+                      <a:ext cx="5400040" cy="2351405"/>
                     </a:xfrm>
                     <a:prstGeom prst="rect">
                       <a:avLst/>
                     </a:prstGeom>
-                    <a:ln>
-                      <a:noFill/>
-                    </a:ln>
-                    <a:extLst>
-                      <a:ext uri="{53640926-AAD7-44D8-BBD7-CCE9431645EC}">
-                        <a14:shadowObscured xmlns:a14="http://schemas.microsoft.com/office/drawing/2010/main"/>
-                      </a:ext>
-                    </a:extLst>
                   </pic:spPr>
                 </pic:pic>
               </a:graphicData>
@@ -157,68 +175,15 @@
       </w:r>
     </w:p>
     <w:p>
-      <w:pPr>
-        <w:rPr>
-          <w:noProof/>
-        </w:rPr>
-      </w:pPr>
-    </w:p>
-    <w:p>
-      <w:pPr>
-        <w:rPr>
-          <w:noProof/>
-        </w:rPr>
-      </w:pPr>
-    </w:p>
-    <w:p/>
-    <w:p>
-      <w:pPr>
-        <w:rPr>
-          <w:b/>
-        </w:rPr>
-      </w:pPr>
-      <w:r>
-        <w:rPr>
-          <w:b/>
-        </w:rPr>
-        <w:lastRenderedPageBreak/>
-        <w:t xml:space="preserve">- </w:t>
-      </w:r>
-      <w:r>
-        <w:rPr>
-          <w:b/>
-        </w:rPr>
-        <w:t>Cria</w:t>
-      </w:r>
-      <w:r>
-        <w:rPr>
-          <w:b/>
-        </w:rPr>
-        <w:t>r</w:t>
-      </w:r>
-      <w:r>
-        <w:rPr>
-          <w:b/>
-        </w:rPr>
-        <w:t xml:space="preserve"> e Popular a Coleção</w:t>
-      </w:r>
-      <w:r>
-        <w:rPr>
-          <w:b/>
-        </w:rPr>
-        <w:t>:</w:t>
-      </w:r>
-    </w:p>
-    <w:p>
       <w:r>
         <w:rPr>
           <w:noProof/>
         </w:rPr>
         <w:drawing>
-          <wp:inline distT="0" distB="0" distL="0" distR="0" wp14:anchorId="3C92E950" wp14:editId="3CBBEBD5">
-            <wp:extent cx="5810250" cy="2413488"/>
-            <wp:effectExtent l="0" t="0" r="0" b="6350"/>
-            <wp:docPr id="1" name="Picture 1"/>
+          <wp:inline distT="0" distB="0" distL="0" distR="0" wp14:anchorId="4EBE6EEE" wp14:editId="001A5531">
+            <wp:extent cx="5400040" cy="1359535"/>
+            <wp:effectExtent l="0" t="0" r="0" b="0"/>
+            <wp:docPr id="7" name="Imagem 7"/>
             <wp:cNvGraphicFramePr>
               <a:graphicFrameLocks xmlns:a="http://schemas.openxmlformats.org/drawingml/2006/main" noChangeAspect="1"/>
             </wp:cNvGraphicFramePr>
@@ -229,27 +194,20 @@
                     <pic:cNvPr id="1" name=""/>
                     <pic:cNvPicPr/>
                   </pic:nvPicPr>
-                  <pic:blipFill rotWithShape="1">
-                    <a:blip r:embed="rId5"/>
-                    <a:srcRect l="20284" t="7938" r="-541" b="50390"/>
-                    <a:stretch/>
+                  <pic:blipFill>
+                    <a:blip r:embed="rId7"/>
+                    <a:stretch>
+                      <a:fillRect/>
+                    </a:stretch>
                   </pic:blipFill>
-                  <pic:spPr bwMode="auto">
+                  <pic:spPr>
                     <a:xfrm>
                       <a:off x="0" y="0"/>
-                      <a:ext cx="5835304" cy="2423895"/>
+                      <a:ext cx="5400040" cy="1359535"/>
                     </a:xfrm>
                     <a:prstGeom prst="rect">
                       <a:avLst/>
                     </a:prstGeom>
-                    <a:ln>
-                      <a:noFill/>
-                    </a:ln>
-                    <a:extLst>
-                      <a:ext uri="{53640926-AAD7-44D8-BBD7-CCE9431645EC}">
-                        <a14:shadowObscured xmlns:a14="http://schemas.microsoft.com/office/drawing/2010/main"/>
-                      </a:ext>
-                    </a:extLst>
                   </pic:spPr>
                 </pic:pic>
               </a:graphicData>
@@ -269,33 +227,19 @@
         <w:rPr>
           <w:b/>
         </w:rPr>
-        <w:t xml:space="preserve">- </w:t>
-      </w:r>
-      <w:r>
-        <w:rPr>
-          <w:b/>
-        </w:rPr>
-        <w:t xml:space="preserve">Criar </w:t>
-      </w:r>
-      <w:proofErr w:type="spellStart"/>
-      <w:r>
-        <w:rPr>
-          <w:b/>
-        </w:rPr>
-        <w:t>Indices</w:t>
-      </w:r>
-      <w:proofErr w:type="spellEnd"/>
-      <w:r>
-        <w:rPr>
-          <w:b/>
-        </w:rPr>
-        <w:t xml:space="preserve"> para otimizar consultas</w:t>
-      </w:r>
-      <w:r>
-        <w:rPr>
-          <w:b/>
-        </w:rPr>
-        <w:t>:</w:t>
+        <w:t xml:space="preserve">- Criar </w:t>
+      </w:r>
+      <w:r>
+        <w:rPr>
+          <w:b/>
+        </w:rPr>
+        <w:t>Índices</w:t>
+      </w:r>
+      <w:r>
+        <w:rPr>
+          <w:b/>
+        </w:rPr>
+        <w:t xml:space="preserve"> para otimizar consultas:</w:t>
       </w:r>
     </w:p>
     <w:p>
@@ -317,10 +261,10 @@
           <w:noProof/>
         </w:rPr>
         <w:drawing>
-          <wp:inline distT="0" distB="0" distL="0" distR="0" wp14:anchorId="5C433FE4" wp14:editId="4840B24A">
-            <wp:extent cx="5717381" cy="1666875"/>
-            <wp:effectExtent l="0" t="0" r="0" b="0"/>
-            <wp:docPr id="3" name="Picture 3"/>
+          <wp:inline distT="0" distB="0" distL="0" distR="0" wp14:anchorId="43369DC2" wp14:editId="33923F8C">
+            <wp:extent cx="5400040" cy="1210310"/>
+            <wp:effectExtent l="0" t="0" r="0" b="8890"/>
+            <wp:docPr id="8" name="Imagem 8"/>
             <wp:cNvGraphicFramePr>
               <a:graphicFrameLocks xmlns:a="http://schemas.openxmlformats.org/drawingml/2006/main" noChangeAspect="1"/>
             </wp:cNvGraphicFramePr>
@@ -331,27 +275,20 @@
                     <pic:cNvPr id="1" name=""/>
                     <pic:cNvPicPr/>
                   </pic:nvPicPr>
-                  <pic:blipFill rotWithShape="1">
-                    <a:blip r:embed="rId6"/>
-                    <a:srcRect l="20108" t="11245" r="19391" b="66706"/>
-                    <a:stretch/>
+                  <pic:blipFill>
+                    <a:blip r:embed="rId8"/>
+                    <a:stretch>
+                      <a:fillRect/>
+                    </a:stretch>
                   </pic:blipFill>
-                  <pic:spPr bwMode="auto">
+                  <pic:spPr>
                     <a:xfrm>
                       <a:off x="0" y="0"/>
-                      <a:ext cx="5728465" cy="1670106"/>
+                      <a:ext cx="5400040" cy="1210310"/>
                     </a:xfrm>
                     <a:prstGeom prst="rect">
                       <a:avLst/>
                     </a:prstGeom>
-                    <a:ln>
-                      <a:noFill/>
-                    </a:ln>
-                    <a:extLst>
-                      <a:ext uri="{53640926-AAD7-44D8-BBD7-CCE9431645EC}">
-                        <a14:shadowObscured xmlns:a14="http://schemas.microsoft.com/office/drawing/2010/main"/>
-                      </a:ext>
-                    </a:extLst>
                   </pic:spPr>
                 </pic:pic>
               </a:graphicData>
@@ -361,34 +298,29 @@
       </w:r>
     </w:p>
     <w:p>
+      <w:pPr>
+        <w:rPr>
+          <w:b/>
+        </w:rPr>
+      </w:pPr>
       <w:r>
         <w:rPr>
           <w:b/>
         </w:rPr>
         <w:br/>
-        <w:t>b)</w:t>
-      </w:r>
-      <w:r>
-        <w:rPr>
-          <w:b/>
-        </w:rPr>
-        <w:t xml:space="preserve"> índice em “</w:t>
-      </w:r>
-      <w:proofErr w:type="spellStart"/>
-      <w:proofErr w:type="gramStart"/>
-      <w:r>
-        <w:rPr>
-          <w:b/>
-        </w:rPr>
-        <w:t>endereco.uf</w:t>
-      </w:r>
-      <w:proofErr w:type="spellEnd"/>
-      <w:proofErr w:type="gramEnd"/>
-      <w:r>
-        <w:rPr>
-          <w:b/>
-        </w:rPr>
-        <w:t>”:</w:t>
+        <w:t>b) índice em “</w:t>
+      </w:r>
+      <w:r>
+        <w:rPr>
+          <w:b/>
+        </w:rPr>
+        <w:t>cliente.</w:t>
+      </w:r>
+      <w:r>
+        <w:rPr>
+          <w:b/>
+        </w:rPr>
+        <w:t>endereco.uf”:</w:t>
       </w:r>
     </w:p>
     <w:p>
@@ -397,10 +329,10 @@
           <w:noProof/>
         </w:rPr>
         <w:drawing>
-          <wp:inline distT="0" distB="0" distL="0" distR="0" wp14:anchorId="53613F00" wp14:editId="7969891B">
-            <wp:extent cx="5720658" cy="1714500"/>
-            <wp:effectExtent l="0" t="0" r="0" b="0"/>
-            <wp:docPr id="4" name="Picture 4"/>
+          <wp:inline distT="0" distB="0" distL="0" distR="0" wp14:anchorId="2CE65402" wp14:editId="0124401B">
+            <wp:extent cx="5400040" cy="1210310"/>
+            <wp:effectExtent l="0" t="0" r="0" b="8890"/>
+            <wp:docPr id="10" name="Imagem 10"/>
             <wp:cNvGraphicFramePr>
               <a:graphicFrameLocks xmlns:a="http://schemas.openxmlformats.org/drawingml/2006/main" noChangeAspect="1"/>
             </wp:cNvGraphicFramePr>
@@ -411,27 +343,20 @@
                     <pic:cNvPr id="1" name=""/>
                     <pic:cNvPicPr/>
                   </pic:nvPicPr>
-                  <pic:blipFill rotWithShape="1">
-                    <a:blip r:embed="rId7"/>
-                    <a:srcRect l="20284" t="11244" r="20272" b="65580"/>
-                    <a:stretch/>
+                  <pic:blipFill>
+                    <a:blip r:embed="rId9"/>
+                    <a:stretch>
+                      <a:fillRect/>
+                    </a:stretch>
                   </pic:blipFill>
-                  <pic:spPr bwMode="auto">
+                  <pic:spPr>
                     <a:xfrm>
                       <a:off x="0" y="0"/>
-                      <a:ext cx="5744184" cy="1721551"/>
+                      <a:ext cx="5400040" cy="1210310"/>
                     </a:xfrm>
                     <a:prstGeom prst="rect">
                       <a:avLst/>
                     </a:prstGeom>
-                    <a:ln>
-                      <a:noFill/>
-                    </a:ln>
-                    <a:extLst>
-                      <a:ext uri="{53640926-AAD7-44D8-BBD7-CCE9431645EC}">
-                        <a14:shadowObscured xmlns:a14="http://schemas.microsoft.com/office/drawing/2010/main"/>
-                      </a:ext>
-                    </a:extLst>
                   </pic:spPr>
                 </pic:pic>
               </a:graphicData>
@@ -441,12 +366,20 @@
       </w:r>
     </w:p>
     <w:p/>
+    <w:p/>
     <w:p>
       <w:pPr>
         <w:rPr>
           <w:b/>
         </w:rPr>
       </w:pPr>
+      <w:r>
+        <w:rPr>
+          <w:b/>
+        </w:rPr>
+        <w:lastRenderedPageBreak/>
+        <w:t>- Criar 5 consultas diferentes:</w:t>
+      </w:r>
     </w:p>
     <w:p>
       <w:pPr>
@@ -454,46 +387,6 @@
           <w:b/>
         </w:rPr>
       </w:pPr>
-    </w:p>
-    <w:p>
-      <w:pPr>
-        <w:rPr>
-          <w:b/>
-        </w:rPr>
-      </w:pPr>
-    </w:p>
-    <w:p>
-      <w:pPr>
-        <w:rPr>
-          <w:b/>
-        </w:rPr>
-      </w:pPr>
-      <w:r>
-        <w:rPr>
-          <w:b/>
-        </w:rPr>
-        <w:lastRenderedPageBreak/>
-        <w:t xml:space="preserve">- </w:t>
-      </w:r>
-      <w:r>
-        <w:rPr>
-          <w:b/>
-        </w:rPr>
-        <w:t>Criar 5 consultas diferentes</w:t>
-      </w:r>
-      <w:r>
-        <w:rPr>
-          <w:b/>
-        </w:rPr>
-        <w:t>:</w:t>
-      </w:r>
-    </w:p>
-    <w:p>
-      <w:pPr>
-        <w:rPr>
-          <w:b/>
-        </w:rPr>
-      </w:pPr>
       <w:r>
         <w:rPr>
           <w:b/>
@@ -507,10 +400,10 @@
           <w:noProof/>
         </w:rPr>
         <w:drawing>
-          <wp:inline distT="0" distB="0" distL="0" distR="0" wp14:anchorId="7CA72A61" wp14:editId="2F0CDEA0">
-            <wp:extent cx="5734050" cy="3197426"/>
-            <wp:effectExtent l="0" t="0" r="0" b="3175"/>
-            <wp:docPr id="5" name="Picture 5"/>
+          <wp:inline distT="0" distB="0" distL="0" distR="0" wp14:anchorId="05942AD8" wp14:editId="649CA332">
+            <wp:extent cx="5400040" cy="1664335"/>
+            <wp:effectExtent l="0" t="0" r="0" b="0"/>
+            <wp:docPr id="11" name="Imagem 11"/>
             <wp:cNvGraphicFramePr>
               <a:graphicFrameLocks xmlns:a="http://schemas.openxmlformats.org/drawingml/2006/main" noChangeAspect="1"/>
             </wp:cNvGraphicFramePr>
@@ -521,27 +414,20 @@
                     <pic:cNvPr id="1" name=""/>
                     <pic:cNvPicPr/>
                   </pic:nvPicPr>
-                  <pic:blipFill rotWithShape="1">
-                    <a:blip r:embed="rId8"/>
-                    <a:srcRect l="19932" t="11473" r="32620" b="54107"/>
-                    <a:stretch/>
+                  <pic:blipFill>
+                    <a:blip r:embed="rId10"/>
+                    <a:stretch>
+                      <a:fillRect/>
+                    </a:stretch>
                   </pic:blipFill>
-                  <pic:spPr bwMode="auto">
+                  <pic:spPr>
                     <a:xfrm>
                       <a:off x="0" y="0"/>
-                      <a:ext cx="5758959" cy="3211316"/>
+                      <a:ext cx="5400040" cy="1664335"/>
                     </a:xfrm>
                     <a:prstGeom prst="rect">
                       <a:avLst/>
                     </a:prstGeom>
-                    <a:ln>
-                      <a:noFill/>
-                    </a:ln>
-                    <a:extLst>
-                      <a:ext uri="{53640926-AAD7-44D8-BBD7-CCE9431645EC}">
-                        <a14:shadowObscured xmlns:a14="http://schemas.microsoft.com/office/drawing/2010/main"/>
-                      </a:ext>
-                    </a:extLst>
                   </pic:spPr>
                 </pic:pic>
               </a:graphicData>
@@ -556,32 +442,11 @@
           <w:b/>
         </w:rPr>
       </w:pPr>
-    </w:p>
-    <w:p>
-      <w:pPr>
-        <w:rPr>
-          <w:b/>
-        </w:rPr>
-      </w:pPr>
-      <w:bookmarkStart w:id="0" w:name="_GoBack"/>
-      <w:bookmarkEnd w:id="0"/>
-      <w:r>
-        <w:rPr>
-          <w:b/>
-        </w:rPr>
-        <w:t>b</w:t>
-      </w:r>
-      <w:r>
-        <w:rPr>
-          <w:b/>
-        </w:rPr>
-        <w:t xml:space="preserve">) </w:t>
-      </w:r>
-      <w:r>
-        <w:rPr>
-          <w:b/>
-        </w:rPr>
-        <w:t>relatório com nome, telefone</w:t>
+      <w:r>
+        <w:rPr>
+          <w:b/>
+        </w:rPr>
+        <w:t>b) relatório com nome, telefone</w:t>
       </w:r>
       <w:r>
         <w:rPr>
@@ -593,13 +458,37 @@
         <w:rPr>
           <w:b/>
         </w:rPr>
-        <w:t xml:space="preserve">e status </w:t>
-      </w:r>
-      <w:r>
-        <w:rPr>
-          <w:b/>
-        </w:rPr>
-        <w:t>do pedidos de cliente de MG</w:t>
+        <w:t xml:space="preserve">e </w:t>
+      </w:r>
+      <w:r>
+        <w:rPr>
+          <w:b/>
+        </w:rPr>
+        <w:t xml:space="preserve">número </w:t>
+      </w:r>
+      <w:r>
+        <w:rPr>
+          <w:b/>
+        </w:rPr>
+        <w:t>do pedido de cliente</w:t>
+      </w:r>
+      <w:r>
+        <w:rPr>
+          <w:b/>
+        </w:rPr>
+        <w:t>s</w:t>
+      </w:r>
+      <w:r>
+        <w:rPr>
+          <w:b/>
+        </w:rPr>
+        <w:t xml:space="preserve"> de </w:t>
+      </w:r>
+      <w:r>
+        <w:rPr>
+          <w:b/>
+        </w:rPr>
+        <w:t>“SP”</w:t>
       </w:r>
       <w:r>
         <w:rPr>
@@ -614,10 +503,10 @@
           <w:noProof/>
         </w:rPr>
         <w:drawing>
-          <wp:inline distT="0" distB="0" distL="0" distR="0" wp14:anchorId="5743423F" wp14:editId="51F89CD6">
-            <wp:extent cx="5713845" cy="1924050"/>
-            <wp:effectExtent l="0" t="0" r="1270" b="0"/>
-            <wp:docPr id="9" name="Picture 9"/>
+          <wp:inline distT="0" distB="0" distL="0" distR="0" wp14:anchorId="61F72325" wp14:editId="0C03E23A">
+            <wp:extent cx="5400040" cy="2482215"/>
+            <wp:effectExtent l="0" t="0" r="0" b="0"/>
+            <wp:docPr id="12" name="Imagem 12"/>
             <wp:cNvGraphicFramePr>
               <a:graphicFrameLocks xmlns:a="http://schemas.openxmlformats.org/drawingml/2006/main" noChangeAspect="1"/>
             </wp:cNvGraphicFramePr>
@@ -628,27 +517,20 @@
                     <pic:cNvPr id="1" name=""/>
                     <pic:cNvPicPr/>
                   </pic:nvPicPr>
-                  <pic:blipFill rotWithShape="1">
-                    <a:blip r:embed="rId9"/>
-                    <a:srcRect l="20107" t="11473" r="28034" b="65810"/>
-                    <a:stretch/>
+                  <pic:blipFill>
+                    <a:blip r:embed="rId11"/>
+                    <a:stretch>
+                      <a:fillRect/>
+                    </a:stretch>
                   </pic:blipFill>
-                  <pic:spPr bwMode="auto">
+                  <pic:spPr>
                     <a:xfrm>
                       <a:off x="0" y="0"/>
-                      <a:ext cx="5721405" cy="1926596"/>
+                      <a:ext cx="5400040" cy="2482215"/>
                     </a:xfrm>
                     <a:prstGeom prst="rect">
                       <a:avLst/>
                     </a:prstGeom>
-                    <a:ln>
-                      <a:noFill/>
-                    </a:ln>
-                    <a:extLst>
-                      <a:ext uri="{53640926-AAD7-44D8-BBD7-CCE9431645EC}">
-                        <a14:shadowObscured xmlns:a14="http://schemas.microsoft.com/office/drawing/2010/main"/>
-                      </a:ext>
-                    </a:extLst>
                   </pic:spPr>
                 </pic:pic>
               </a:graphicData>
@@ -657,7 +539,6 @@
         </w:drawing>
       </w:r>
     </w:p>
-    <w:p/>
     <w:p>
       <w:pPr>
         <w:rPr>
@@ -668,39 +549,49 @@
         <w:rPr>
           <w:b/>
         </w:rPr>
+        <w:br/>
+      </w:r>
+      <w:r>
+        <w:rPr>
+          <w:b/>
+        </w:rPr>
         <w:t>c</w:t>
       </w:r>
       <w:r>
         <w:rPr>
           <w:b/>
         </w:rPr>
-        <w:t xml:space="preserve">) pedidos </w:t>
-      </w:r>
-      <w:r>
-        <w:rPr>
-          <w:b/>
-        </w:rPr>
-        <w:t xml:space="preserve">de clientes que compraram </w:t>
-      </w:r>
-      <w:proofErr w:type="gramStart"/>
-      <w:r>
-        <w:rPr>
-          <w:b/>
-        </w:rPr>
-        <w:t>o produtos</w:t>
-      </w:r>
-      <w:proofErr w:type="gramEnd"/>
-      <w:r>
-        <w:rPr>
-          <w:b/>
-        </w:rPr>
-        <w:t xml:space="preserve"> “</w:t>
-      </w:r>
-      <w:r>
-        <w:rPr>
-          <w:b/>
-        </w:rPr>
-        <w:t>iPhone X</w:t>
+        <w:t xml:space="preserve">) pedidos de clientes que compraram </w:t>
+      </w:r>
+      <w:r>
+        <w:rPr>
+          <w:b/>
+        </w:rPr>
+        <w:t>algum</w:t>
+      </w:r>
+      <w:r>
+        <w:rPr>
+          <w:b/>
+        </w:rPr>
+        <w:t xml:space="preserve"> produto </w:t>
+      </w:r>
+      <w:r>
+        <w:rPr>
+          <w:b/>
+        </w:rPr>
+        <w:t xml:space="preserve">contendo </w:t>
+      </w:r>
+      <w:r>
+        <w:rPr>
+          <w:b/>
+        </w:rPr>
+        <w:t>“iPhone</w:t>
+      </w:r>
+      <w:r>
+        <w:rPr>
+          <w:b/>
+        </w:rPr>
+        <w:t xml:space="preserve"> X</w:t>
       </w:r>
       <w:r>
         <w:rPr>
@@ -714,12 +605,11 @@
         <w:rPr>
           <w:noProof/>
         </w:rPr>
-        <w:lastRenderedPageBreak/>
         <w:drawing>
-          <wp:inline distT="0" distB="0" distL="0" distR="0" wp14:anchorId="4D0DAAC5" wp14:editId="2139417E">
-            <wp:extent cx="5391150" cy="5533962"/>
+          <wp:inline distT="0" distB="0" distL="0" distR="0" wp14:anchorId="465EC207" wp14:editId="7902C44C">
+            <wp:extent cx="5400040" cy="3037205"/>
             <wp:effectExtent l="0" t="0" r="0" b="0"/>
-            <wp:docPr id="6" name="Picture 6"/>
+            <wp:docPr id="13" name="Imagem 13"/>
             <wp:cNvGraphicFramePr>
               <a:graphicFrameLocks xmlns:a="http://schemas.openxmlformats.org/drawingml/2006/main" noChangeAspect="1"/>
             </wp:cNvGraphicFramePr>
@@ -730,27 +620,20 @@
                     <pic:cNvPr id="1" name=""/>
                     <pic:cNvPicPr/>
                   </pic:nvPicPr>
-                  <pic:blipFill rotWithShape="1">
-                    <a:blip r:embed="rId10"/>
-                    <a:srcRect l="20284" t="11473" r="26446" b="17393"/>
-                    <a:stretch/>
+                  <pic:blipFill>
+                    <a:blip r:embed="rId12"/>
+                    <a:stretch>
+                      <a:fillRect/>
+                    </a:stretch>
                   </pic:blipFill>
-                  <pic:spPr bwMode="auto">
+                  <pic:spPr>
                     <a:xfrm>
                       <a:off x="0" y="0"/>
-                      <a:ext cx="5396805" cy="5539767"/>
+                      <a:ext cx="5400040" cy="3037205"/>
                     </a:xfrm>
                     <a:prstGeom prst="rect">
                       <a:avLst/>
                     </a:prstGeom>
-                    <a:ln>
-                      <a:noFill/>
-                    </a:ln>
-                    <a:extLst>
-                      <a:ext uri="{53640926-AAD7-44D8-BBD7-CCE9431645EC}">
-                        <a14:shadowObscured xmlns:a14="http://schemas.microsoft.com/office/drawing/2010/main"/>
-                      </a:ext>
-                    </a:extLst>
                   </pic:spPr>
                 </pic:pic>
               </a:graphicData>
@@ -759,6 +642,194 @@
         </w:drawing>
       </w:r>
     </w:p>
+    <w:p>
+      <w:pPr>
+        <w:rPr>
+          <w:b/>
+          <w:bCs/>
+        </w:rPr>
+      </w:pPr>
+      <w:r>
+        <w:rPr>
+          <w:b/>
+          <w:bCs/>
+        </w:rPr>
+        <w:lastRenderedPageBreak/>
+        <w:t>e</w:t>
+      </w:r>
+      <w:r>
+        <w:rPr>
+          <w:b/>
+          <w:bCs/>
+        </w:rPr>
+        <w:t xml:space="preserve">) </w:t>
+      </w:r>
+      <w:r>
+        <w:rPr>
+          <w:b/>
+          <w:bCs/>
+        </w:rPr>
+        <w:t xml:space="preserve">selecionar pedidos de cliente da cidade de </w:t>
+      </w:r>
+      <w:r>
+        <w:rPr>
+          <w:b/>
+          <w:bCs/>
+        </w:rPr>
+        <w:t>“</w:t>
+      </w:r>
+      <w:r>
+        <w:rPr>
+          <w:b/>
+          <w:bCs/>
+        </w:rPr>
+        <w:t>São Paulo</w:t>
+      </w:r>
+      <w:r>
+        <w:rPr>
+          <w:b/>
+          <w:bCs/>
+        </w:rPr>
+        <w:t>”</w:t>
+      </w:r>
+      <w:r>
+        <w:rPr>
+          <w:b/>
+          <w:bCs/>
+        </w:rPr>
+        <w:t xml:space="preserve"> e </w:t>
+      </w:r>
+      <w:r>
+        <w:rPr>
+          <w:b/>
+          <w:bCs/>
+        </w:rPr>
+        <w:t>UF “SP”</w:t>
+      </w:r>
+      <w:r>
+        <w:rPr>
+          <w:b/>
+          <w:bCs/>
+        </w:rPr>
+        <w:t>:</w:t>
+      </w:r>
+    </w:p>
+    <w:p>
+      <w:r>
+        <w:rPr>
+          <w:noProof/>
+        </w:rPr>
+        <w:drawing>
+          <wp:inline distT="0" distB="0" distL="0" distR="0" wp14:anchorId="5389B33E" wp14:editId="5187F9FC">
+            <wp:extent cx="5400040" cy="5562600"/>
+            <wp:effectExtent l="0" t="0" r="0" b="0"/>
+            <wp:docPr id="16" name="Imagem 16"/>
+            <wp:cNvGraphicFramePr>
+              <a:graphicFrameLocks xmlns:a="http://schemas.openxmlformats.org/drawingml/2006/main" noChangeAspect="1"/>
+            </wp:cNvGraphicFramePr>
+            <a:graphic xmlns:a="http://schemas.openxmlformats.org/drawingml/2006/main">
+              <a:graphicData uri="http://schemas.openxmlformats.org/drawingml/2006/picture">
+                <pic:pic xmlns:pic="http://schemas.openxmlformats.org/drawingml/2006/picture">
+                  <pic:nvPicPr>
+                    <pic:cNvPr id="1" name=""/>
+                    <pic:cNvPicPr/>
+                  </pic:nvPicPr>
+                  <pic:blipFill>
+                    <a:blip r:embed="rId13"/>
+                    <a:stretch>
+                      <a:fillRect/>
+                    </a:stretch>
+                  </pic:blipFill>
+                  <pic:spPr>
+                    <a:xfrm>
+                      <a:off x="0" y="0"/>
+                      <a:ext cx="5400040" cy="5562600"/>
+                    </a:xfrm>
+                    <a:prstGeom prst="rect">
+                      <a:avLst/>
+                    </a:prstGeom>
+                  </pic:spPr>
+                </pic:pic>
+              </a:graphicData>
+            </a:graphic>
+          </wp:inline>
+        </w:drawing>
+      </w:r>
+      <w:bookmarkStart w:id="0" w:name="_GoBack"/>
+      <w:bookmarkEnd w:id="0"/>
+    </w:p>
+    <w:p>
+      <w:pPr>
+        <w:rPr>
+          <w:b/>
+          <w:bCs/>
+        </w:rPr>
+      </w:pPr>
+      <w:r>
+        <w:rPr>
+          <w:b/>
+          <w:bCs/>
+        </w:rPr>
+        <w:br/>
+      </w:r>
+      <w:r>
+        <w:rPr>
+          <w:b/>
+          <w:bCs/>
+        </w:rPr>
+        <w:t>e</w:t>
+      </w:r>
+      <w:r>
+        <w:rPr>
+          <w:b/>
+          <w:bCs/>
+        </w:rPr>
+        <w:t>) total de vendas (produtos * quantidade) por estado:</w:t>
+      </w:r>
+    </w:p>
+    <w:p>
+      <w:r>
+        <w:rPr>
+          <w:noProof/>
+        </w:rPr>
+        <w:drawing>
+          <wp:inline distT="0" distB="0" distL="0" distR="0" wp14:anchorId="737FA77E" wp14:editId="03497F7E">
+            <wp:extent cx="5400040" cy="1884680"/>
+            <wp:effectExtent l="0" t="0" r="0" b="1270"/>
+            <wp:docPr id="15" name="Imagem 15"/>
+            <wp:cNvGraphicFramePr>
+              <a:graphicFrameLocks xmlns:a="http://schemas.openxmlformats.org/drawingml/2006/main" noChangeAspect="1"/>
+            </wp:cNvGraphicFramePr>
+            <a:graphic xmlns:a="http://schemas.openxmlformats.org/drawingml/2006/main">
+              <a:graphicData uri="http://schemas.openxmlformats.org/drawingml/2006/picture">
+                <pic:pic xmlns:pic="http://schemas.openxmlformats.org/drawingml/2006/picture">
+                  <pic:nvPicPr>
+                    <pic:cNvPr id="1" name=""/>
+                    <pic:cNvPicPr/>
+                  </pic:nvPicPr>
+                  <pic:blipFill>
+                    <a:blip r:embed="rId14"/>
+                    <a:stretch>
+                      <a:fillRect/>
+                    </a:stretch>
+                  </pic:blipFill>
+                  <pic:spPr>
+                    <a:xfrm>
+                      <a:off x="0" y="0"/>
+                      <a:ext cx="5400040" cy="1884680"/>
+                    </a:xfrm>
+                    <a:prstGeom prst="rect">
+                      <a:avLst/>
+                    </a:prstGeom>
+                  </pic:spPr>
+                </pic:pic>
+              </a:graphicData>
+            </a:graphic>
+          </wp:inline>
+        </w:drawing>
+      </w:r>
+    </w:p>
+    <w:p/>
     <w:sectPr>
       <w:pgSz w:w="11906" w:h="16838"/>
       <w:pgMar w:top="1417" w:right="1701" w:bottom="1417" w:left="1701" w:header="708" w:footer="708" w:gutter="0"/>
@@ -786,7 +857,7 @@
       </w:pPr>
     </w:pPrDefault>
   </w:docDefaults>
-  <w:latentStyles w:defLockedState="0" w:defUIPriority="99" w:defSemiHidden="0" w:defUnhideWhenUsed="0" w:defQFormat="0" w:count="375">
+  <w:latentStyles w:defLockedState="0" w:defUIPriority="99" w:defSemiHidden="0" w:defUnhideWhenUsed="0" w:defQFormat="0" w:count="376">
     <w:lsdException w:name="Normal" w:uiPriority="0" w:qFormat="1"/>
     <w:lsdException w:name="heading 1" w:uiPriority="9" w:qFormat="1"/>
     <w:lsdException w:name="heading 2" w:semiHidden="1" w:uiPriority="9" w:unhideWhenUsed="1" w:qFormat="1"/>
@@ -892,7 +963,6 @@
     <w:lsdException w:name="HTML Sample" w:semiHidden="1" w:unhideWhenUsed="1"/>
     <w:lsdException w:name="HTML Typewriter" w:semiHidden="1" w:unhideWhenUsed="1"/>
     <w:lsdException w:name="HTML Variable" w:semiHidden="1" w:unhideWhenUsed="1"/>
-    <w:lsdException w:name="Normal Table" w:semiHidden="1" w:unhideWhenUsed="1"/>
     <w:lsdException w:name="annotation subject" w:semiHidden="1" w:unhideWhenUsed="1"/>
     <w:lsdException w:name="No List" w:semiHidden="1" w:unhideWhenUsed="1"/>
     <w:lsdException w:name="Outline List 1" w:semiHidden="1" w:unhideWhenUsed="1"/>
@@ -939,10 +1009,8 @@
     <w:lsdException w:name="Table Subtle 2" w:semiHidden="1" w:unhideWhenUsed="1"/>
     <w:lsdException w:name="Table Web 1" w:semiHidden="1" w:unhideWhenUsed="1"/>
     <w:lsdException w:name="Table Web 2" w:semiHidden="1" w:unhideWhenUsed="1"/>
-    <w:lsdException w:name="Table Web 3" w:semiHidden="1" w:unhideWhenUsed="1"/>
     <w:lsdException w:name="Balloon Text" w:semiHidden="1" w:unhideWhenUsed="1"/>
     <w:lsdException w:name="Table Grid" w:uiPriority="39"/>
-    <w:lsdException w:name="Table Theme" w:semiHidden="1" w:unhideWhenUsed="1"/>
     <w:lsdException w:name="Placeholder Text" w:semiHidden="1"/>
     <w:lsdException w:name="No Spacing" w:uiPriority="1" w:qFormat="1"/>
     <w:lsdException w:name="Light Shading" w:uiPriority="60"/>
@@ -1162,16 +1230,17 @@
     <w:lsdException w:name="Smart Hyperlink" w:semiHidden="1" w:unhideWhenUsed="1"/>
     <w:lsdException w:name="Hashtag" w:semiHidden="1" w:unhideWhenUsed="1"/>
     <w:lsdException w:name="Unresolved Mention" w:semiHidden="1" w:unhideWhenUsed="1"/>
+    <w:lsdException w:name="Smart Link" w:semiHidden="1" w:unhideWhenUsed="1"/>
   </w:latentStyles>
   <w:style w:type="paragraph" w:default="1" w:styleId="Normal">
     <w:name w:val="Normal"/>
     <w:qFormat/>
   </w:style>
-  <w:style w:type="paragraph" w:styleId="Heading1">
+  <w:style w:type="paragraph" w:styleId="Ttulo1">
     <w:name w:val="heading 1"/>
     <w:basedOn w:val="Normal"/>
     <w:next w:val="Normal"/>
-    <w:link w:val="Heading1Char"/>
+    <w:link w:val="Ttulo1Char"/>
     <w:uiPriority w:val="9"/>
     <w:qFormat/>
     <w:rsid w:val="005D0E0B"/>
@@ -1188,11 +1257,11 @@
       <w:szCs w:val="32"/>
     </w:rPr>
   </w:style>
-  <w:style w:type="paragraph" w:styleId="Heading2">
+  <w:style w:type="paragraph" w:styleId="Ttulo2">
     <w:name w:val="heading 2"/>
     <w:basedOn w:val="Normal"/>
     <w:next w:val="Normal"/>
-    <w:link w:val="Heading2Char"/>
+    <w:link w:val="Ttulo2Char"/>
     <w:uiPriority w:val="9"/>
     <w:unhideWhenUsed/>
     <w:qFormat/>
@@ -1210,13 +1279,13 @@
       <w:szCs w:val="26"/>
     </w:rPr>
   </w:style>
-  <w:style w:type="character" w:default="1" w:styleId="DefaultParagraphFont">
+  <w:style w:type="character" w:default="1" w:styleId="Fontepargpadro">
     <w:name w:val="Default Paragraph Font"/>
     <w:uiPriority w:val="1"/>
     <w:semiHidden/>
     <w:unhideWhenUsed/>
   </w:style>
-  <w:style w:type="table" w:default="1" w:styleId="TableNormal">
+  <w:style w:type="table" w:default="1" w:styleId="Tabelanormal">
     <w:name w:val="Normal Table"/>
     <w:uiPriority w:val="99"/>
     <w:semiHidden/>
@@ -1231,17 +1300,17 @@
       </w:tblCellMar>
     </w:tblPr>
   </w:style>
-  <w:style w:type="numbering" w:default="1" w:styleId="NoList">
+  <w:style w:type="numbering" w:default="1" w:styleId="Semlista">
     <w:name w:val="No List"/>
     <w:uiPriority w:val="99"/>
     <w:semiHidden/>
     <w:unhideWhenUsed/>
   </w:style>
-  <w:style w:type="paragraph" w:styleId="Subtitle">
+  <w:style w:type="paragraph" w:styleId="Subttulo">
     <w:name w:val="Subtitle"/>
     <w:basedOn w:val="Normal"/>
     <w:next w:val="Normal"/>
-    <w:link w:val="SubtitleChar"/>
+    <w:link w:val="SubttuloChar"/>
     <w:uiPriority w:val="11"/>
     <w:qFormat/>
     <w:rsid w:val="005D0E0B"/>
@@ -1256,10 +1325,10 @@
       <w:spacing w:val="15"/>
     </w:rPr>
   </w:style>
-  <w:style w:type="character" w:customStyle="1" w:styleId="SubtitleChar">
-    <w:name w:val="Subtitle Char"/>
-    <w:basedOn w:val="DefaultParagraphFont"/>
-    <w:link w:val="Subtitle"/>
+  <w:style w:type="character" w:customStyle="1" w:styleId="SubttuloChar">
+    <w:name w:val="Subtítulo Char"/>
+    <w:basedOn w:val="Fontepargpadro"/>
+    <w:link w:val="Subttulo"/>
     <w:uiPriority w:val="11"/>
     <w:rsid w:val="005D0E0B"/>
     <w:rPr>
@@ -1268,11 +1337,11 @@
       <w:spacing w:val="15"/>
     </w:rPr>
   </w:style>
-  <w:style w:type="paragraph" w:styleId="Title">
+  <w:style w:type="paragraph" w:styleId="Ttulo">
     <w:name w:val="Title"/>
     <w:basedOn w:val="Normal"/>
     <w:next w:val="Normal"/>
-    <w:link w:val="TitleChar"/>
+    <w:link w:val="TtuloChar"/>
     <w:uiPriority w:val="10"/>
     <w:qFormat/>
     <w:rsid w:val="005D0E0B"/>
@@ -1288,10 +1357,10 @@
       <w:szCs w:val="56"/>
     </w:rPr>
   </w:style>
-  <w:style w:type="character" w:customStyle="1" w:styleId="TitleChar">
-    <w:name w:val="Title Char"/>
-    <w:basedOn w:val="DefaultParagraphFont"/>
-    <w:link w:val="Title"/>
+  <w:style w:type="character" w:customStyle="1" w:styleId="TtuloChar">
+    <w:name w:val="Título Char"/>
+    <w:basedOn w:val="Fontepargpadro"/>
+    <w:link w:val="Ttulo"/>
     <w:uiPriority w:val="10"/>
     <w:rsid w:val="005D0E0B"/>
     <w:rPr>
@@ -1302,10 +1371,10 @@
       <w:szCs w:val="56"/>
     </w:rPr>
   </w:style>
-  <w:style w:type="character" w:customStyle="1" w:styleId="Heading2Char">
-    <w:name w:val="Heading 2 Char"/>
-    <w:basedOn w:val="DefaultParagraphFont"/>
-    <w:link w:val="Heading2"/>
+  <w:style w:type="character" w:customStyle="1" w:styleId="Ttulo2Char">
+    <w:name w:val="Título 2 Char"/>
+    <w:basedOn w:val="Fontepargpadro"/>
+    <w:link w:val="Ttulo2"/>
     <w:uiPriority w:val="9"/>
     <w:rsid w:val="005D0E0B"/>
     <w:rPr>
@@ -1315,10 +1384,10 @@
       <w:szCs w:val="26"/>
     </w:rPr>
   </w:style>
-  <w:style w:type="character" w:customStyle="1" w:styleId="Heading1Char">
-    <w:name w:val="Heading 1 Char"/>
-    <w:basedOn w:val="DefaultParagraphFont"/>
-    <w:link w:val="Heading1"/>
+  <w:style w:type="character" w:customStyle="1" w:styleId="Ttulo1Char">
+    <w:name w:val="Título 1 Char"/>
+    <w:basedOn w:val="Fontepargpadro"/>
+    <w:link w:val="Ttulo1"/>
     <w:uiPriority w:val="9"/>
     <w:rsid w:val="005D0E0B"/>
     <w:rPr>

</xml_diff>

<commit_message>
Aula 2 - trabalho - parte 2
</commit_message>
<xml_diff>
--- a/Banco de Dados NoSQL/Aula 2 - MongoDB/aula2-trabalho.docx
+++ b/Banco de Dados NoSQL/Aula 2 - MongoDB/aula2-trabalho.docx
@@ -9,6 +9,8 @@
           <w:noProof/>
         </w:rPr>
       </w:pPr>
+      <w:bookmarkStart w:id="0" w:name="_GoBack"/>
+      <w:bookmarkEnd w:id="0"/>
       <w:r>
         <w:rPr>
           <w:noProof/>
@@ -111,10 +113,10 @@
             <v:path o:extrusionok="f" gradientshapeok="t" o:connecttype="rect"/>
             <o:lock v:ext="edit" aspectratio="t"/>
           </v:shapetype>
-          <v:shape id="_x0000_i1046" type="#_x0000_t75" style="width:278.75pt;height:473.35pt" o:ole="">
+          <v:shape id="_x0000_i1025" type="#_x0000_t75" style="width:278.75pt;height:473.35pt" o:ole="">
             <v:imagedata r:id="rId4" o:title=""/>
           </v:shape>
-          <o:OLEObject Type="Embed" ProgID="Unknown" ShapeID="_x0000_i1046" DrawAspect="Content" ObjectID="_1627317870" r:id="rId5"/>
+          <o:OLEObject Type="Embed" ProgID="Unknown" ShapeID="_x0000_i1025" DrawAspect="Content" ObjectID="_1627376193" r:id="rId5"/>
         </w:object>
       </w:r>
     </w:p>
@@ -310,6 +312,8 @@
         <w:br/>
         <w:t>b) índice em “</w:t>
       </w:r>
+      <w:proofErr w:type="spellStart"/>
+      <w:proofErr w:type="gramStart"/>
       <w:r>
         <w:rPr>
           <w:b/>
@@ -320,7 +324,21 @@
         <w:rPr>
           <w:b/>
         </w:rPr>
-        <w:t>endereco.uf”:</w:t>
+        <w:t>endereco</w:t>
+      </w:r>
+      <w:proofErr w:type="gramEnd"/>
+      <w:r>
+        <w:rPr>
+          <w:b/>
+        </w:rPr>
+        <w:t>.uf</w:t>
+      </w:r>
+      <w:proofErr w:type="spellEnd"/>
+      <w:r>
+        <w:rPr>
+          <w:b/>
+        </w:rPr>
+        <w:t>”:</w:t>
       </w:r>
     </w:p>
     <w:p>
@@ -755,8 +773,6 @@
           </wp:inline>
         </w:drawing>
       </w:r>
-      <w:bookmarkStart w:id="0" w:name="_GoBack"/>
-      <w:bookmarkEnd w:id="0"/>
     </w:p>
     <w:p>
       <w:pPr>
@@ -771,12 +787,6 @@
           <w:bCs/>
         </w:rPr>
         <w:br/>
-      </w:r>
-      <w:r>
-        <w:rPr>
-          <w:b/>
-          <w:bCs/>
-        </w:rPr>
         <w:t>e</w:t>
       </w:r>
       <w:r>
@@ -830,6 +840,2551 @@
       </w:r>
     </w:p>
     <w:p/>
+    <w:p/>
+    <w:p>
+      <w:pPr>
+        <w:pStyle w:val="Ttulo1"/>
+        <w:rPr>
+          <w:noProof/>
+        </w:rPr>
+      </w:pPr>
+      <w:r>
+        <w:rPr>
+          <w:noProof/>
+        </w:rPr>
+        <w:lastRenderedPageBreak/>
+        <w:t xml:space="preserve">Trabalho </w:t>
+      </w:r>
+      <w:r>
+        <w:rPr>
+          <w:noProof/>
+        </w:rPr>
+        <w:t>3</w:t>
+      </w:r>
+    </w:p>
+    <w:p>
+      <w:pPr>
+        <w:rPr>
+          <w:b/>
+          <w:bCs/>
+        </w:rPr>
+      </w:pPr>
+      <w:r>
+        <w:br/>
+      </w:r>
+      <w:r>
+        <w:rPr>
+          <w:b/>
+          <w:bCs/>
+        </w:rPr>
+        <w:t xml:space="preserve">1 - Exibir os campos </w:t>
+      </w:r>
+      <w:proofErr w:type="spellStart"/>
+      <w:r>
+        <w:rPr>
+          <w:b/>
+          <w:bCs/>
+        </w:rPr>
+        <w:t>restaurant_id</w:t>
+      </w:r>
+      <w:proofErr w:type="spellEnd"/>
+      <w:r>
+        <w:rPr>
+          <w:b/>
+          <w:bCs/>
+        </w:rPr>
+        <w:t xml:space="preserve">, name, borough e cuisine para todos os documentos na coleção </w:t>
+      </w:r>
+      <w:proofErr w:type="spellStart"/>
+      <w:r>
+        <w:rPr>
+          <w:b/>
+          <w:bCs/>
+        </w:rPr>
+        <w:t>restaurant</w:t>
+      </w:r>
+      <w:r>
+        <w:rPr>
+          <w:b/>
+          <w:bCs/>
+        </w:rPr>
+        <w:t>s</w:t>
+      </w:r>
+      <w:proofErr w:type="spellEnd"/>
+      <w:r>
+        <w:rPr>
+          <w:b/>
+          <w:bCs/>
+        </w:rPr>
+        <w:t xml:space="preserve">. </w:t>
+      </w:r>
+    </w:p>
+    <w:p>
+      <w:pPr>
+        <w:shd w:val="clear" w:color="auto" w:fill="1E1E1E"/>
+        <w:spacing w:after="0" w:line="285" w:lineRule="atLeast"/>
+        <w:rPr>
+          <w:rFonts w:ascii="Consolas" w:eastAsia="Times New Roman" w:hAnsi="Consolas" w:cs="Times New Roman"/>
+          <w:color w:val="D4D4D4"/>
+          <w:sz w:val="21"/>
+          <w:szCs w:val="21"/>
+          <w:lang w:val="en-US" w:eastAsia="pt-BR"/>
+        </w:rPr>
+      </w:pPr>
+      <w:r>
+        <w:rPr>
+          <w:rFonts w:ascii="Consolas" w:eastAsia="Times New Roman" w:hAnsi="Consolas" w:cs="Times New Roman"/>
+          <w:color w:val="6A9955"/>
+          <w:sz w:val="21"/>
+          <w:szCs w:val="21"/>
+          <w:lang w:val="en-US" w:eastAsia="pt-BR"/>
+        </w:rPr>
+        <w:t>// query:</w:t>
+      </w:r>
+    </w:p>
+    <w:p>
+      <w:pPr>
+        <w:shd w:val="clear" w:color="auto" w:fill="1E1E1E"/>
+        <w:spacing w:after="0" w:line="285" w:lineRule="atLeast"/>
+        <w:rPr>
+          <w:rFonts w:ascii="Consolas" w:eastAsia="Times New Roman" w:hAnsi="Consolas" w:cs="Times New Roman"/>
+          <w:color w:val="D4D4D4"/>
+          <w:sz w:val="21"/>
+          <w:szCs w:val="21"/>
+          <w:lang w:val="en-US" w:eastAsia="pt-BR"/>
+        </w:rPr>
+      </w:pPr>
+      <w:r>
+        <w:rPr>
+          <w:rFonts w:ascii="Consolas" w:eastAsia="Times New Roman" w:hAnsi="Consolas" w:cs="Times New Roman"/>
+          <w:color w:val="9CDCFE"/>
+          <w:sz w:val="21"/>
+          <w:szCs w:val="21"/>
+          <w:lang w:val="en-US" w:eastAsia="pt-BR"/>
+        </w:rPr>
+        <w:t>db</w:t>
+      </w:r>
+      <w:r>
+        <w:rPr>
+          <w:rFonts w:ascii="Consolas" w:eastAsia="Times New Roman" w:hAnsi="Consolas" w:cs="Times New Roman"/>
+          <w:color w:val="D4D4D4"/>
+          <w:sz w:val="21"/>
+          <w:szCs w:val="21"/>
+          <w:lang w:val="en-US" w:eastAsia="pt-BR"/>
+        </w:rPr>
+        <w:t>.</w:t>
+      </w:r>
+      <w:r>
+        <w:rPr>
+          <w:rFonts w:ascii="Consolas" w:eastAsia="Times New Roman" w:hAnsi="Consolas" w:cs="Times New Roman"/>
+          <w:color w:val="9CDCFE"/>
+          <w:sz w:val="21"/>
+          <w:szCs w:val="21"/>
+          <w:lang w:val="en-US" w:eastAsia="pt-BR"/>
+        </w:rPr>
+        <w:t>restaurants</w:t>
+      </w:r>
+      <w:r>
+        <w:rPr>
+          <w:rFonts w:ascii="Consolas" w:eastAsia="Times New Roman" w:hAnsi="Consolas" w:cs="Times New Roman"/>
+          <w:color w:val="D4D4D4"/>
+          <w:sz w:val="21"/>
+          <w:szCs w:val="21"/>
+          <w:lang w:val="en-US" w:eastAsia="pt-BR"/>
+        </w:rPr>
+        <w:t>.</w:t>
+      </w:r>
+      <w:r>
+        <w:rPr>
+          <w:rFonts w:ascii="Consolas" w:eastAsia="Times New Roman" w:hAnsi="Consolas" w:cs="Times New Roman"/>
+          <w:color w:val="DCDCAA"/>
+          <w:sz w:val="21"/>
+          <w:szCs w:val="21"/>
+          <w:lang w:val="en-US" w:eastAsia="pt-BR"/>
+        </w:rPr>
+        <w:t>find</w:t>
+      </w:r>
+      <w:r>
+        <w:rPr>
+          <w:rFonts w:ascii="Consolas" w:eastAsia="Times New Roman" w:hAnsi="Consolas" w:cs="Times New Roman"/>
+          <w:color w:val="D4D4D4"/>
+          <w:sz w:val="21"/>
+          <w:szCs w:val="21"/>
+          <w:lang w:val="en-US" w:eastAsia="pt-BR"/>
+        </w:rPr>
+        <w:t xml:space="preserve">({}, { </w:t>
+      </w:r>
+    </w:p>
+    <w:p>
+      <w:pPr>
+        <w:shd w:val="clear" w:color="auto" w:fill="1E1E1E"/>
+        <w:spacing w:after="0" w:line="285" w:lineRule="atLeast"/>
+        <w:rPr>
+          <w:rFonts w:ascii="Consolas" w:eastAsia="Times New Roman" w:hAnsi="Consolas" w:cs="Times New Roman"/>
+          <w:color w:val="D4D4D4"/>
+          <w:sz w:val="21"/>
+          <w:szCs w:val="21"/>
+          <w:lang w:val="en-US" w:eastAsia="pt-BR"/>
+        </w:rPr>
+      </w:pPr>
+      <w:r>
+        <w:rPr>
+          <w:rFonts w:ascii="Consolas" w:eastAsia="Times New Roman" w:hAnsi="Consolas" w:cs="Times New Roman"/>
+          <w:color w:val="D4D4D4"/>
+          <w:sz w:val="21"/>
+          <w:szCs w:val="21"/>
+          <w:lang w:val="en-US" w:eastAsia="pt-BR"/>
+        </w:rPr>
+        <w:t xml:space="preserve">    </w:t>
+      </w:r>
+      <w:r>
+        <w:rPr>
+          <w:rFonts w:ascii="Consolas" w:eastAsia="Times New Roman" w:hAnsi="Consolas" w:cs="Times New Roman"/>
+          <w:color w:val="9CDCFE"/>
+          <w:sz w:val="21"/>
+          <w:szCs w:val="21"/>
+          <w:lang w:val="en-US" w:eastAsia="pt-BR"/>
+        </w:rPr>
+        <w:t>restaurant_id:</w:t>
+      </w:r>
+      <w:r>
+        <w:rPr>
+          <w:rFonts w:ascii="Consolas" w:eastAsia="Times New Roman" w:hAnsi="Consolas" w:cs="Times New Roman"/>
+          <w:color w:val="D4D4D4"/>
+          <w:sz w:val="21"/>
+          <w:szCs w:val="21"/>
+          <w:lang w:val="en-US" w:eastAsia="pt-BR"/>
+        </w:rPr>
+        <w:t xml:space="preserve"> </w:t>
+      </w:r>
+      <w:r>
+        <w:rPr>
+          <w:rFonts w:ascii="Consolas" w:eastAsia="Times New Roman" w:hAnsi="Consolas" w:cs="Times New Roman"/>
+          <w:color w:val="CE9178"/>
+          <w:sz w:val="21"/>
+          <w:szCs w:val="21"/>
+          <w:lang w:val="en-US" w:eastAsia="pt-BR"/>
+        </w:rPr>
+        <w:t>""</w:t>
+      </w:r>
+      <w:r>
+        <w:rPr>
+          <w:rFonts w:ascii="Consolas" w:eastAsia="Times New Roman" w:hAnsi="Consolas" w:cs="Times New Roman"/>
+          <w:color w:val="D4D4D4"/>
+          <w:sz w:val="21"/>
+          <w:szCs w:val="21"/>
+          <w:lang w:val="en-US" w:eastAsia="pt-BR"/>
+        </w:rPr>
+        <w:t xml:space="preserve">, </w:t>
+      </w:r>
+    </w:p>
+    <w:p>
+      <w:pPr>
+        <w:shd w:val="clear" w:color="auto" w:fill="1E1E1E"/>
+        <w:spacing w:after="0" w:line="285" w:lineRule="atLeast"/>
+        <w:rPr>
+          <w:rFonts w:ascii="Consolas" w:eastAsia="Times New Roman" w:hAnsi="Consolas" w:cs="Times New Roman"/>
+          <w:color w:val="D4D4D4"/>
+          <w:sz w:val="21"/>
+          <w:szCs w:val="21"/>
+          <w:lang w:val="en-US" w:eastAsia="pt-BR"/>
+        </w:rPr>
+      </w:pPr>
+      <w:r>
+        <w:rPr>
+          <w:rFonts w:ascii="Consolas" w:eastAsia="Times New Roman" w:hAnsi="Consolas" w:cs="Times New Roman"/>
+          <w:color w:val="D4D4D4"/>
+          <w:sz w:val="21"/>
+          <w:szCs w:val="21"/>
+          <w:lang w:val="en-US" w:eastAsia="pt-BR"/>
+        </w:rPr>
+        <w:t xml:space="preserve">    </w:t>
+      </w:r>
+      <w:r>
+        <w:rPr>
+          <w:rFonts w:ascii="Consolas" w:eastAsia="Times New Roman" w:hAnsi="Consolas" w:cs="Times New Roman"/>
+          <w:color w:val="9CDCFE"/>
+          <w:sz w:val="21"/>
+          <w:szCs w:val="21"/>
+          <w:lang w:val="en-US" w:eastAsia="pt-BR"/>
+        </w:rPr>
+        <w:t>name:</w:t>
+      </w:r>
+      <w:r>
+        <w:rPr>
+          <w:rFonts w:ascii="Consolas" w:eastAsia="Times New Roman" w:hAnsi="Consolas" w:cs="Times New Roman"/>
+          <w:color w:val="D4D4D4"/>
+          <w:sz w:val="21"/>
+          <w:szCs w:val="21"/>
+          <w:lang w:val="en-US" w:eastAsia="pt-BR"/>
+        </w:rPr>
+        <w:t xml:space="preserve"> </w:t>
+      </w:r>
+      <w:r>
+        <w:rPr>
+          <w:rFonts w:ascii="Consolas" w:eastAsia="Times New Roman" w:hAnsi="Consolas" w:cs="Times New Roman"/>
+          <w:color w:val="CE9178"/>
+          <w:sz w:val="21"/>
+          <w:szCs w:val="21"/>
+          <w:lang w:val="en-US" w:eastAsia="pt-BR"/>
+        </w:rPr>
+        <w:t>""</w:t>
+      </w:r>
+      <w:r>
+        <w:rPr>
+          <w:rFonts w:ascii="Consolas" w:eastAsia="Times New Roman" w:hAnsi="Consolas" w:cs="Times New Roman"/>
+          <w:color w:val="D4D4D4"/>
+          <w:sz w:val="21"/>
+          <w:szCs w:val="21"/>
+          <w:lang w:val="en-US" w:eastAsia="pt-BR"/>
+        </w:rPr>
+        <w:t xml:space="preserve">, </w:t>
+      </w:r>
+    </w:p>
+    <w:p>
+      <w:pPr>
+        <w:shd w:val="clear" w:color="auto" w:fill="1E1E1E"/>
+        <w:spacing w:after="0" w:line="285" w:lineRule="atLeast"/>
+        <w:rPr>
+          <w:rFonts w:ascii="Consolas" w:eastAsia="Times New Roman" w:hAnsi="Consolas" w:cs="Times New Roman"/>
+          <w:color w:val="D4D4D4"/>
+          <w:sz w:val="21"/>
+          <w:szCs w:val="21"/>
+          <w:lang w:val="en-US" w:eastAsia="pt-BR"/>
+        </w:rPr>
+      </w:pPr>
+      <w:r>
+        <w:rPr>
+          <w:rFonts w:ascii="Consolas" w:eastAsia="Times New Roman" w:hAnsi="Consolas" w:cs="Times New Roman"/>
+          <w:color w:val="D4D4D4"/>
+          <w:sz w:val="21"/>
+          <w:szCs w:val="21"/>
+          <w:lang w:val="en-US" w:eastAsia="pt-BR"/>
+        </w:rPr>
+        <w:t xml:space="preserve">    </w:t>
+      </w:r>
+      <w:r>
+        <w:rPr>
+          <w:rFonts w:ascii="Consolas" w:eastAsia="Times New Roman" w:hAnsi="Consolas" w:cs="Times New Roman"/>
+          <w:color w:val="9CDCFE"/>
+          <w:sz w:val="21"/>
+          <w:szCs w:val="21"/>
+          <w:lang w:val="en-US" w:eastAsia="pt-BR"/>
+        </w:rPr>
+        <w:t>borough:</w:t>
+      </w:r>
+      <w:r>
+        <w:rPr>
+          <w:rFonts w:ascii="Consolas" w:eastAsia="Times New Roman" w:hAnsi="Consolas" w:cs="Times New Roman"/>
+          <w:color w:val="D4D4D4"/>
+          <w:sz w:val="21"/>
+          <w:szCs w:val="21"/>
+          <w:lang w:val="en-US" w:eastAsia="pt-BR"/>
+        </w:rPr>
+        <w:t xml:space="preserve"> </w:t>
+      </w:r>
+      <w:r>
+        <w:rPr>
+          <w:rFonts w:ascii="Consolas" w:eastAsia="Times New Roman" w:hAnsi="Consolas" w:cs="Times New Roman"/>
+          <w:color w:val="CE9178"/>
+          <w:sz w:val="21"/>
+          <w:szCs w:val="21"/>
+          <w:lang w:val="en-US" w:eastAsia="pt-BR"/>
+        </w:rPr>
+        <w:t>""</w:t>
+      </w:r>
+      <w:r>
+        <w:rPr>
+          <w:rFonts w:ascii="Consolas" w:eastAsia="Times New Roman" w:hAnsi="Consolas" w:cs="Times New Roman"/>
+          <w:color w:val="D4D4D4"/>
+          <w:sz w:val="21"/>
+          <w:szCs w:val="21"/>
+          <w:lang w:val="en-US" w:eastAsia="pt-BR"/>
+        </w:rPr>
+        <w:t xml:space="preserve">, </w:t>
+      </w:r>
+    </w:p>
+    <w:p>
+      <w:pPr>
+        <w:shd w:val="clear" w:color="auto" w:fill="1E1E1E"/>
+        <w:spacing w:after="0" w:line="285" w:lineRule="atLeast"/>
+        <w:rPr>
+          <w:rFonts w:ascii="Consolas" w:eastAsia="Times New Roman" w:hAnsi="Consolas" w:cs="Times New Roman"/>
+          <w:color w:val="D4D4D4"/>
+          <w:sz w:val="21"/>
+          <w:szCs w:val="21"/>
+          <w:lang w:val="en-US" w:eastAsia="pt-BR"/>
+        </w:rPr>
+      </w:pPr>
+      <w:r>
+        <w:rPr>
+          <w:rFonts w:ascii="Consolas" w:eastAsia="Times New Roman" w:hAnsi="Consolas" w:cs="Times New Roman"/>
+          <w:color w:val="D4D4D4"/>
+          <w:sz w:val="21"/>
+          <w:szCs w:val="21"/>
+          <w:lang w:val="en-US" w:eastAsia="pt-BR"/>
+        </w:rPr>
+        <w:t xml:space="preserve">    </w:t>
+      </w:r>
+      <w:r>
+        <w:rPr>
+          <w:rFonts w:ascii="Consolas" w:eastAsia="Times New Roman" w:hAnsi="Consolas" w:cs="Times New Roman"/>
+          <w:color w:val="9CDCFE"/>
+          <w:sz w:val="21"/>
+          <w:szCs w:val="21"/>
+          <w:lang w:val="en-US" w:eastAsia="pt-BR"/>
+        </w:rPr>
+        <w:t>cuisine:</w:t>
+      </w:r>
+      <w:r>
+        <w:rPr>
+          <w:rFonts w:ascii="Consolas" w:eastAsia="Times New Roman" w:hAnsi="Consolas" w:cs="Times New Roman"/>
+          <w:color w:val="CE9178"/>
+          <w:sz w:val="21"/>
+          <w:szCs w:val="21"/>
+          <w:lang w:val="en-US" w:eastAsia="pt-BR"/>
+        </w:rPr>
+        <w:t>""</w:t>
+      </w:r>
+      <w:r>
+        <w:rPr>
+          <w:rFonts w:ascii="Consolas" w:eastAsia="Times New Roman" w:hAnsi="Consolas" w:cs="Times New Roman"/>
+          <w:color w:val="D4D4D4"/>
+          <w:sz w:val="21"/>
+          <w:szCs w:val="21"/>
+          <w:lang w:val="en-US" w:eastAsia="pt-BR"/>
+        </w:rPr>
+        <w:t xml:space="preserve"> </w:t>
+      </w:r>
+    </w:p>
+    <w:p>
+      <w:pPr>
+        <w:shd w:val="clear" w:color="auto" w:fill="1E1E1E"/>
+        <w:spacing w:after="0" w:line="285" w:lineRule="atLeast"/>
+        <w:rPr>
+          <w:rFonts w:ascii="Consolas" w:eastAsia="Times New Roman" w:hAnsi="Consolas" w:cs="Times New Roman"/>
+          <w:color w:val="D4D4D4"/>
+          <w:sz w:val="21"/>
+          <w:szCs w:val="21"/>
+          <w:lang w:val="en-US" w:eastAsia="pt-BR"/>
+        </w:rPr>
+      </w:pPr>
+      <w:r>
+        <w:rPr>
+          <w:rFonts w:ascii="Consolas" w:eastAsia="Times New Roman" w:hAnsi="Consolas" w:cs="Times New Roman"/>
+          <w:color w:val="D4D4D4"/>
+          <w:sz w:val="21"/>
+          <w:szCs w:val="21"/>
+          <w:lang w:val="en-US" w:eastAsia="pt-BR"/>
+        </w:rPr>
+        <w:t>}).</w:t>
+      </w:r>
+      <w:r>
+        <w:rPr>
+          <w:rFonts w:ascii="Consolas" w:eastAsia="Times New Roman" w:hAnsi="Consolas" w:cs="Times New Roman"/>
+          <w:color w:val="DCDCAA"/>
+          <w:sz w:val="21"/>
+          <w:szCs w:val="21"/>
+          <w:lang w:val="en-US" w:eastAsia="pt-BR"/>
+        </w:rPr>
+        <w:t>pretty</w:t>
+      </w:r>
+      <w:r>
+        <w:rPr>
+          <w:rFonts w:ascii="Consolas" w:eastAsia="Times New Roman" w:hAnsi="Consolas" w:cs="Times New Roman"/>
+          <w:color w:val="D4D4D4"/>
+          <w:sz w:val="21"/>
+          <w:szCs w:val="21"/>
+          <w:lang w:val="en-US" w:eastAsia="pt-BR"/>
+        </w:rPr>
+        <w:t>()</w:t>
+      </w:r>
+    </w:p>
+    <w:p>
+      <w:r>
+        <w:rPr>
+          <w:b/>
+          <w:bCs/>
+        </w:rPr>
+        <w:br/>
+      </w:r>
+      <w:r>
+        <w:t>Retorno:</w:t>
+      </w:r>
+      <w:r>
+        <w:rPr>
+          <w:noProof/>
+        </w:rPr>
+        <w:drawing>
+          <wp:inline distT="0" distB="0" distL="0" distR="0" wp14:anchorId="4EFEEFAB" wp14:editId="33D0D0DE">
+            <wp:extent cx="5400040" cy="6044565"/>
+            <wp:effectExtent l="0" t="0" r="0" b="0"/>
+            <wp:docPr id="6" name="Imagem 6"/>
+            <wp:cNvGraphicFramePr>
+              <a:graphicFrameLocks xmlns:a="http://schemas.openxmlformats.org/drawingml/2006/main" noChangeAspect="1"/>
+            </wp:cNvGraphicFramePr>
+            <a:graphic xmlns:a="http://schemas.openxmlformats.org/drawingml/2006/main">
+              <a:graphicData uri="http://schemas.openxmlformats.org/drawingml/2006/picture">
+                <pic:pic xmlns:pic="http://schemas.openxmlformats.org/drawingml/2006/picture">
+                  <pic:nvPicPr>
+                    <pic:cNvPr id="1" name=""/>
+                    <pic:cNvPicPr/>
+                  </pic:nvPicPr>
+                  <pic:blipFill>
+                    <a:blip r:embed="rId15"/>
+                    <a:stretch>
+                      <a:fillRect/>
+                    </a:stretch>
+                  </pic:blipFill>
+                  <pic:spPr>
+                    <a:xfrm>
+                      <a:off x="0" y="0"/>
+                      <a:ext cx="5400040" cy="6044565"/>
+                    </a:xfrm>
+                    <a:prstGeom prst="rect">
+                      <a:avLst/>
+                    </a:prstGeom>
+                  </pic:spPr>
+                </pic:pic>
+              </a:graphicData>
+            </a:graphic>
+          </wp:inline>
+        </w:drawing>
+      </w:r>
+    </w:p>
+    <w:p/>
+    <w:p>
+      <w:pPr>
+        <w:rPr>
+          <w:b/>
+          <w:bCs/>
+        </w:rPr>
+      </w:pPr>
+      <w:r>
+        <w:rPr>
+          <w:b/>
+          <w:bCs/>
+        </w:rPr>
+        <w:lastRenderedPageBreak/>
+        <w:t>2 - Exibir todo o restaurante que está no bairro Bronx</w:t>
+      </w:r>
+      <w:r>
+        <w:rPr>
+          <w:b/>
+          <w:bCs/>
+        </w:rPr>
+        <w:t>.</w:t>
+      </w:r>
+    </w:p>
+    <w:p>
+      <w:pPr>
+        <w:shd w:val="clear" w:color="auto" w:fill="1E1E1E"/>
+        <w:spacing w:after="0" w:line="285" w:lineRule="atLeast"/>
+        <w:rPr>
+          <w:rFonts w:ascii="Consolas" w:eastAsia="Times New Roman" w:hAnsi="Consolas" w:cs="Times New Roman"/>
+          <w:color w:val="D4D4D4"/>
+          <w:sz w:val="21"/>
+          <w:szCs w:val="21"/>
+          <w:lang w:val="en-US" w:eastAsia="pt-BR"/>
+        </w:rPr>
+      </w:pPr>
+      <w:r>
+        <w:rPr>
+          <w:rFonts w:ascii="Consolas" w:eastAsia="Times New Roman" w:hAnsi="Consolas" w:cs="Times New Roman"/>
+          <w:color w:val="6A9955"/>
+          <w:sz w:val="21"/>
+          <w:szCs w:val="21"/>
+          <w:lang w:val="en-US" w:eastAsia="pt-BR"/>
+        </w:rPr>
+        <w:t>// query:</w:t>
+      </w:r>
+    </w:p>
+    <w:p>
+      <w:pPr>
+        <w:shd w:val="clear" w:color="auto" w:fill="1E1E1E"/>
+        <w:spacing w:after="0" w:line="285" w:lineRule="atLeast"/>
+        <w:rPr>
+          <w:rFonts w:ascii="Consolas" w:eastAsia="Times New Roman" w:hAnsi="Consolas" w:cs="Times New Roman"/>
+          <w:color w:val="D4D4D4"/>
+          <w:sz w:val="21"/>
+          <w:szCs w:val="21"/>
+          <w:lang w:val="en-US" w:eastAsia="pt-BR"/>
+        </w:rPr>
+      </w:pPr>
+      <w:r>
+        <w:rPr>
+          <w:rFonts w:ascii="Consolas" w:eastAsia="Times New Roman" w:hAnsi="Consolas" w:cs="Times New Roman"/>
+          <w:color w:val="9CDCFE"/>
+          <w:sz w:val="21"/>
+          <w:szCs w:val="21"/>
+          <w:lang w:val="en-US" w:eastAsia="pt-BR"/>
+        </w:rPr>
+        <w:t>db</w:t>
+      </w:r>
+      <w:r>
+        <w:rPr>
+          <w:rFonts w:ascii="Consolas" w:eastAsia="Times New Roman" w:hAnsi="Consolas" w:cs="Times New Roman"/>
+          <w:color w:val="D4D4D4"/>
+          <w:sz w:val="21"/>
+          <w:szCs w:val="21"/>
+          <w:lang w:val="en-US" w:eastAsia="pt-BR"/>
+        </w:rPr>
+        <w:t>.</w:t>
+      </w:r>
+      <w:r>
+        <w:rPr>
+          <w:rFonts w:ascii="Consolas" w:eastAsia="Times New Roman" w:hAnsi="Consolas" w:cs="Times New Roman"/>
+          <w:color w:val="9CDCFE"/>
+          <w:sz w:val="21"/>
+          <w:szCs w:val="21"/>
+          <w:lang w:val="en-US" w:eastAsia="pt-BR"/>
+        </w:rPr>
+        <w:t>restaurants</w:t>
+      </w:r>
+      <w:r>
+        <w:rPr>
+          <w:rFonts w:ascii="Consolas" w:eastAsia="Times New Roman" w:hAnsi="Consolas" w:cs="Times New Roman"/>
+          <w:color w:val="D4D4D4"/>
+          <w:sz w:val="21"/>
+          <w:szCs w:val="21"/>
+          <w:lang w:val="en-US" w:eastAsia="pt-BR"/>
+        </w:rPr>
+        <w:t>.</w:t>
+      </w:r>
+      <w:r>
+        <w:rPr>
+          <w:rFonts w:ascii="Consolas" w:eastAsia="Times New Roman" w:hAnsi="Consolas" w:cs="Times New Roman"/>
+          <w:color w:val="DCDCAA"/>
+          <w:sz w:val="21"/>
+          <w:szCs w:val="21"/>
+          <w:lang w:val="en-US" w:eastAsia="pt-BR"/>
+        </w:rPr>
+        <w:t>find</w:t>
+      </w:r>
+      <w:r>
+        <w:rPr>
+          <w:rFonts w:ascii="Consolas" w:eastAsia="Times New Roman" w:hAnsi="Consolas" w:cs="Times New Roman"/>
+          <w:color w:val="D4D4D4"/>
+          <w:sz w:val="21"/>
+          <w:szCs w:val="21"/>
+          <w:lang w:val="en-US" w:eastAsia="pt-BR"/>
+        </w:rPr>
+        <w:t xml:space="preserve">({ </w:t>
+      </w:r>
+      <w:r>
+        <w:rPr>
+          <w:rFonts w:ascii="Consolas" w:eastAsia="Times New Roman" w:hAnsi="Consolas" w:cs="Times New Roman"/>
+          <w:color w:val="9CDCFE"/>
+          <w:sz w:val="21"/>
+          <w:szCs w:val="21"/>
+          <w:lang w:val="en-US" w:eastAsia="pt-BR"/>
+        </w:rPr>
+        <w:t>borough:</w:t>
+      </w:r>
+      <w:r>
+        <w:rPr>
+          <w:rFonts w:ascii="Consolas" w:eastAsia="Times New Roman" w:hAnsi="Consolas" w:cs="Times New Roman"/>
+          <w:color w:val="D4D4D4"/>
+          <w:sz w:val="21"/>
+          <w:szCs w:val="21"/>
+          <w:lang w:val="en-US" w:eastAsia="pt-BR"/>
+        </w:rPr>
+        <w:t xml:space="preserve"> </w:t>
+      </w:r>
+      <w:r>
+        <w:rPr>
+          <w:rFonts w:ascii="Consolas" w:eastAsia="Times New Roman" w:hAnsi="Consolas" w:cs="Times New Roman"/>
+          <w:color w:val="CE9178"/>
+          <w:sz w:val="21"/>
+          <w:szCs w:val="21"/>
+          <w:lang w:val="en-US" w:eastAsia="pt-BR"/>
+        </w:rPr>
+        <w:t>"Bronx"</w:t>
+      </w:r>
+      <w:r>
+        <w:rPr>
+          <w:rFonts w:ascii="Consolas" w:eastAsia="Times New Roman" w:hAnsi="Consolas" w:cs="Times New Roman"/>
+          <w:color w:val="D4D4D4"/>
+          <w:sz w:val="21"/>
+          <w:szCs w:val="21"/>
+          <w:lang w:val="en-US" w:eastAsia="pt-BR"/>
+        </w:rPr>
+        <w:t xml:space="preserve"> }, { </w:t>
+      </w:r>
+    </w:p>
+    <w:p>
+      <w:pPr>
+        <w:shd w:val="clear" w:color="auto" w:fill="1E1E1E"/>
+        <w:spacing w:after="0" w:line="285" w:lineRule="atLeast"/>
+        <w:rPr>
+          <w:rFonts w:ascii="Consolas" w:eastAsia="Times New Roman" w:hAnsi="Consolas" w:cs="Times New Roman"/>
+          <w:color w:val="D4D4D4"/>
+          <w:sz w:val="21"/>
+          <w:szCs w:val="21"/>
+          <w:lang w:val="en-US" w:eastAsia="pt-BR"/>
+        </w:rPr>
+      </w:pPr>
+      <w:r>
+        <w:rPr>
+          <w:rFonts w:ascii="Consolas" w:eastAsia="Times New Roman" w:hAnsi="Consolas" w:cs="Times New Roman"/>
+          <w:color w:val="D4D4D4"/>
+          <w:sz w:val="21"/>
+          <w:szCs w:val="21"/>
+          <w:lang w:val="en-US" w:eastAsia="pt-BR"/>
+        </w:rPr>
+        <w:t xml:space="preserve">    </w:t>
+      </w:r>
+      <w:r>
+        <w:rPr>
+          <w:rFonts w:ascii="Consolas" w:eastAsia="Times New Roman" w:hAnsi="Consolas" w:cs="Times New Roman"/>
+          <w:color w:val="9CDCFE"/>
+          <w:sz w:val="21"/>
+          <w:szCs w:val="21"/>
+          <w:lang w:val="en-US" w:eastAsia="pt-BR"/>
+        </w:rPr>
+        <w:t>restaurant_id:</w:t>
+      </w:r>
+      <w:r>
+        <w:rPr>
+          <w:rFonts w:ascii="Consolas" w:eastAsia="Times New Roman" w:hAnsi="Consolas" w:cs="Times New Roman"/>
+          <w:color w:val="D4D4D4"/>
+          <w:sz w:val="21"/>
+          <w:szCs w:val="21"/>
+          <w:lang w:val="en-US" w:eastAsia="pt-BR"/>
+        </w:rPr>
+        <w:t xml:space="preserve"> </w:t>
+      </w:r>
+      <w:r>
+        <w:rPr>
+          <w:rFonts w:ascii="Consolas" w:eastAsia="Times New Roman" w:hAnsi="Consolas" w:cs="Times New Roman"/>
+          <w:color w:val="CE9178"/>
+          <w:sz w:val="21"/>
+          <w:szCs w:val="21"/>
+          <w:lang w:val="en-US" w:eastAsia="pt-BR"/>
+        </w:rPr>
+        <w:t>""</w:t>
+      </w:r>
+      <w:r>
+        <w:rPr>
+          <w:rFonts w:ascii="Consolas" w:eastAsia="Times New Roman" w:hAnsi="Consolas" w:cs="Times New Roman"/>
+          <w:color w:val="D4D4D4"/>
+          <w:sz w:val="21"/>
+          <w:szCs w:val="21"/>
+          <w:lang w:val="en-US" w:eastAsia="pt-BR"/>
+        </w:rPr>
+        <w:t xml:space="preserve">, </w:t>
+      </w:r>
+    </w:p>
+    <w:p>
+      <w:pPr>
+        <w:shd w:val="clear" w:color="auto" w:fill="1E1E1E"/>
+        <w:spacing w:after="0" w:line="285" w:lineRule="atLeast"/>
+        <w:rPr>
+          <w:rFonts w:ascii="Consolas" w:eastAsia="Times New Roman" w:hAnsi="Consolas" w:cs="Times New Roman"/>
+          <w:color w:val="D4D4D4"/>
+          <w:sz w:val="21"/>
+          <w:szCs w:val="21"/>
+          <w:lang w:val="en-US" w:eastAsia="pt-BR"/>
+        </w:rPr>
+      </w:pPr>
+      <w:r>
+        <w:rPr>
+          <w:rFonts w:ascii="Consolas" w:eastAsia="Times New Roman" w:hAnsi="Consolas" w:cs="Times New Roman"/>
+          <w:color w:val="D4D4D4"/>
+          <w:sz w:val="21"/>
+          <w:szCs w:val="21"/>
+          <w:lang w:val="en-US" w:eastAsia="pt-BR"/>
+        </w:rPr>
+        <w:t xml:space="preserve">    </w:t>
+      </w:r>
+      <w:r>
+        <w:rPr>
+          <w:rFonts w:ascii="Consolas" w:eastAsia="Times New Roman" w:hAnsi="Consolas" w:cs="Times New Roman"/>
+          <w:color w:val="9CDCFE"/>
+          <w:sz w:val="21"/>
+          <w:szCs w:val="21"/>
+          <w:lang w:val="en-US" w:eastAsia="pt-BR"/>
+        </w:rPr>
+        <w:t>name:</w:t>
+      </w:r>
+      <w:r>
+        <w:rPr>
+          <w:rFonts w:ascii="Consolas" w:eastAsia="Times New Roman" w:hAnsi="Consolas" w:cs="Times New Roman"/>
+          <w:color w:val="D4D4D4"/>
+          <w:sz w:val="21"/>
+          <w:szCs w:val="21"/>
+          <w:lang w:val="en-US" w:eastAsia="pt-BR"/>
+        </w:rPr>
+        <w:t xml:space="preserve"> </w:t>
+      </w:r>
+      <w:r>
+        <w:rPr>
+          <w:rFonts w:ascii="Consolas" w:eastAsia="Times New Roman" w:hAnsi="Consolas" w:cs="Times New Roman"/>
+          <w:color w:val="CE9178"/>
+          <w:sz w:val="21"/>
+          <w:szCs w:val="21"/>
+          <w:lang w:val="en-US" w:eastAsia="pt-BR"/>
+        </w:rPr>
+        <w:t>""</w:t>
+      </w:r>
+      <w:r>
+        <w:rPr>
+          <w:rFonts w:ascii="Consolas" w:eastAsia="Times New Roman" w:hAnsi="Consolas" w:cs="Times New Roman"/>
+          <w:color w:val="D4D4D4"/>
+          <w:sz w:val="21"/>
+          <w:szCs w:val="21"/>
+          <w:lang w:val="en-US" w:eastAsia="pt-BR"/>
+        </w:rPr>
+        <w:t xml:space="preserve">, </w:t>
+      </w:r>
+    </w:p>
+    <w:p>
+      <w:pPr>
+        <w:shd w:val="clear" w:color="auto" w:fill="1E1E1E"/>
+        <w:spacing w:after="0" w:line="285" w:lineRule="atLeast"/>
+        <w:rPr>
+          <w:rFonts w:ascii="Consolas" w:eastAsia="Times New Roman" w:hAnsi="Consolas" w:cs="Times New Roman"/>
+          <w:color w:val="D4D4D4"/>
+          <w:sz w:val="21"/>
+          <w:szCs w:val="21"/>
+          <w:lang w:val="en-US" w:eastAsia="pt-BR"/>
+        </w:rPr>
+      </w:pPr>
+      <w:r>
+        <w:rPr>
+          <w:rFonts w:ascii="Consolas" w:eastAsia="Times New Roman" w:hAnsi="Consolas" w:cs="Times New Roman"/>
+          <w:color w:val="D4D4D4"/>
+          <w:sz w:val="21"/>
+          <w:szCs w:val="21"/>
+          <w:lang w:val="en-US" w:eastAsia="pt-BR"/>
+        </w:rPr>
+        <w:t xml:space="preserve">    </w:t>
+      </w:r>
+      <w:r>
+        <w:rPr>
+          <w:rFonts w:ascii="Consolas" w:eastAsia="Times New Roman" w:hAnsi="Consolas" w:cs="Times New Roman"/>
+          <w:color w:val="9CDCFE"/>
+          <w:sz w:val="21"/>
+          <w:szCs w:val="21"/>
+          <w:lang w:val="en-US" w:eastAsia="pt-BR"/>
+        </w:rPr>
+        <w:t>borough:</w:t>
+      </w:r>
+      <w:r>
+        <w:rPr>
+          <w:rFonts w:ascii="Consolas" w:eastAsia="Times New Roman" w:hAnsi="Consolas" w:cs="Times New Roman"/>
+          <w:color w:val="D4D4D4"/>
+          <w:sz w:val="21"/>
+          <w:szCs w:val="21"/>
+          <w:lang w:val="en-US" w:eastAsia="pt-BR"/>
+        </w:rPr>
+        <w:t xml:space="preserve"> </w:t>
+      </w:r>
+      <w:r>
+        <w:rPr>
+          <w:rFonts w:ascii="Consolas" w:eastAsia="Times New Roman" w:hAnsi="Consolas" w:cs="Times New Roman"/>
+          <w:color w:val="CE9178"/>
+          <w:sz w:val="21"/>
+          <w:szCs w:val="21"/>
+          <w:lang w:val="en-US" w:eastAsia="pt-BR"/>
+        </w:rPr>
+        <w:t>""</w:t>
+      </w:r>
+      <w:r>
+        <w:rPr>
+          <w:rFonts w:ascii="Consolas" w:eastAsia="Times New Roman" w:hAnsi="Consolas" w:cs="Times New Roman"/>
+          <w:color w:val="D4D4D4"/>
+          <w:sz w:val="21"/>
+          <w:szCs w:val="21"/>
+          <w:lang w:val="en-US" w:eastAsia="pt-BR"/>
+        </w:rPr>
+        <w:t xml:space="preserve">, </w:t>
+      </w:r>
+    </w:p>
+    <w:p>
+      <w:pPr>
+        <w:shd w:val="clear" w:color="auto" w:fill="1E1E1E"/>
+        <w:spacing w:after="0" w:line="285" w:lineRule="atLeast"/>
+        <w:rPr>
+          <w:rFonts w:ascii="Consolas" w:eastAsia="Times New Roman" w:hAnsi="Consolas" w:cs="Times New Roman"/>
+          <w:color w:val="D4D4D4"/>
+          <w:sz w:val="21"/>
+          <w:szCs w:val="21"/>
+          <w:lang w:val="en-US" w:eastAsia="pt-BR"/>
+        </w:rPr>
+      </w:pPr>
+      <w:r>
+        <w:rPr>
+          <w:rFonts w:ascii="Consolas" w:eastAsia="Times New Roman" w:hAnsi="Consolas" w:cs="Times New Roman"/>
+          <w:color w:val="D4D4D4"/>
+          <w:sz w:val="21"/>
+          <w:szCs w:val="21"/>
+          <w:lang w:val="en-US" w:eastAsia="pt-BR"/>
+        </w:rPr>
+        <w:t xml:space="preserve">    </w:t>
+      </w:r>
+      <w:r>
+        <w:rPr>
+          <w:rFonts w:ascii="Consolas" w:eastAsia="Times New Roman" w:hAnsi="Consolas" w:cs="Times New Roman"/>
+          <w:color w:val="9CDCFE"/>
+          <w:sz w:val="21"/>
+          <w:szCs w:val="21"/>
+          <w:lang w:val="en-US" w:eastAsia="pt-BR"/>
+        </w:rPr>
+        <w:t>cuisine:</w:t>
+      </w:r>
+      <w:r>
+        <w:rPr>
+          <w:rFonts w:ascii="Consolas" w:eastAsia="Times New Roman" w:hAnsi="Consolas" w:cs="Times New Roman"/>
+          <w:color w:val="CE9178"/>
+          <w:sz w:val="21"/>
+          <w:szCs w:val="21"/>
+          <w:lang w:val="en-US" w:eastAsia="pt-BR"/>
+        </w:rPr>
+        <w:t>""</w:t>
+      </w:r>
+      <w:r>
+        <w:rPr>
+          <w:rFonts w:ascii="Consolas" w:eastAsia="Times New Roman" w:hAnsi="Consolas" w:cs="Times New Roman"/>
+          <w:color w:val="D4D4D4"/>
+          <w:sz w:val="21"/>
+          <w:szCs w:val="21"/>
+          <w:lang w:val="en-US" w:eastAsia="pt-BR"/>
+        </w:rPr>
+        <w:t xml:space="preserve"> </w:t>
+      </w:r>
+    </w:p>
+    <w:p>
+      <w:pPr>
+        <w:shd w:val="clear" w:color="auto" w:fill="1E1E1E"/>
+        <w:spacing w:after="0" w:line="285" w:lineRule="atLeast"/>
+        <w:rPr>
+          <w:rFonts w:ascii="Consolas" w:eastAsia="Times New Roman" w:hAnsi="Consolas" w:cs="Times New Roman"/>
+          <w:color w:val="D4D4D4"/>
+          <w:sz w:val="21"/>
+          <w:szCs w:val="21"/>
+          <w:lang w:eastAsia="pt-BR"/>
+        </w:rPr>
+      </w:pPr>
+      <w:r>
+        <w:rPr>
+          <w:rFonts w:ascii="Consolas" w:eastAsia="Times New Roman" w:hAnsi="Consolas" w:cs="Times New Roman"/>
+          <w:color w:val="D4D4D4"/>
+          <w:sz w:val="21"/>
+          <w:szCs w:val="21"/>
+          <w:lang w:eastAsia="pt-BR"/>
+        </w:rPr>
+        <w:t>}</w:t>
+      </w:r>
+      <w:proofErr w:type="gramStart"/>
+      <w:r>
+        <w:rPr>
+          <w:rFonts w:ascii="Consolas" w:eastAsia="Times New Roman" w:hAnsi="Consolas" w:cs="Times New Roman"/>
+          <w:color w:val="D4D4D4"/>
+          <w:sz w:val="21"/>
+          <w:szCs w:val="21"/>
+          <w:lang w:eastAsia="pt-BR"/>
+        </w:rPr>
+        <w:t>).</w:t>
+      </w:r>
+      <w:r>
+        <w:rPr>
+          <w:rFonts w:ascii="Consolas" w:eastAsia="Times New Roman" w:hAnsi="Consolas" w:cs="Times New Roman"/>
+          <w:color w:val="DCDCAA"/>
+          <w:sz w:val="21"/>
+          <w:szCs w:val="21"/>
+          <w:lang w:eastAsia="pt-BR"/>
+        </w:rPr>
+        <w:t>pretty</w:t>
+      </w:r>
+      <w:proofErr w:type="gramEnd"/>
+      <w:r>
+        <w:rPr>
+          <w:rFonts w:ascii="Consolas" w:eastAsia="Times New Roman" w:hAnsi="Consolas" w:cs="Times New Roman"/>
+          <w:color w:val="D4D4D4"/>
+          <w:sz w:val="21"/>
+          <w:szCs w:val="21"/>
+          <w:lang w:eastAsia="pt-BR"/>
+        </w:rPr>
+        <w:t>()</w:t>
+      </w:r>
+    </w:p>
+    <w:p>
+      <w:r>
+        <w:br/>
+      </w:r>
+      <w:r>
+        <w:t>Retorno:</w:t>
+      </w:r>
+      <w:r>
+        <w:rPr>
+          <w:noProof/>
+        </w:rPr>
+        <w:t xml:space="preserve"> </w:t>
+      </w:r>
+      <w:r>
+        <w:rPr>
+          <w:noProof/>
+        </w:rPr>
+        <w:drawing>
+          <wp:inline distT="0" distB="0" distL="0" distR="0" wp14:anchorId="1EA2FACC" wp14:editId="3C5A9D95">
+            <wp:extent cx="5400040" cy="6924040"/>
+            <wp:effectExtent l="0" t="0" r="0" b="0"/>
+            <wp:docPr id="14" name="Imagem 14"/>
+            <wp:cNvGraphicFramePr>
+              <a:graphicFrameLocks xmlns:a="http://schemas.openxmlformats.org/drawingml/2006/main" noChangeAspect="1"/>
+            </wp:cNvGraphicFramePr>
+            <a:graphic xmlns:a="http://schemas.openxmlformats.org/drawingml/2006/main">
+              <a:graphicData uri="http://schemas.openxmlformats.org/drawingml/2006/picture">
+                <pic:pic xmlns:pic="http://schemas.openxmlformats.org/drawingml/2006/picture">
+                  <pic:nvPicPr>
+                    <pic:cNvPr id="1" name=""/>
+                    <pic:cNvPicPr/>
+                  </pic:nvPicPr>
+                  <pic:blipFill>
+                    <a:blip r:embed="rId16"/>
+                    <a:stretch>
+                      <a:fillRect/>
+                    </a:stretch>
+                  </pic:blipFill>
+                  <pic:spPr>
+                    <a:xfrm>
+                      <a:off x="0" y="0"/>
+                      <a:ext cx="5400040" cy="6924040"/>
+                    </a:xfrm>
+                    <a:prstGeom prst="rect">
+                      <a:avLst/>
+                    </a:prstGeom>
+                  </pic:spPr>
+                </pic:pic>
+              </a:graphicData>
+            </a:graphic>
+          </wp:inline>
+        </w:drawing>
+      </w:r>
+    </w:p>
+    <w:p>
+      <w:pPr>
+        <w:rPr>
+          <w:b/>
+          <w:bCs/>
+        </w:rPr>
+      </w:pPr>
+      <w:r>
+        <w:rPr>
+          <w:b/>
+          <w:bCs/>
+        </w:rPr>
+        <w:lastRenderedPageBreak/>
+        <w:t>3 - Exibir os primeiros 5 restaurantes que estão no bairro Bronx</w:t>
+      </w:r>
+      <w:r>
+        <w:rPr>
+          <w:b/>
+          <w:bCs/>
+        </w:rPr>
+        <w:t>.</w:t>
+      </w:r>
+    </w:p>
+    <w:p>
+      <w:pPr>
+        <w:shd w:val="clear" w:color="auto" w:fill="1E1E1E"/>
+        <w:spacing w:after="0" w:line="285" w:lineRule="atLeast"/>
+        <w:rPr>
+          <w:rFonts w:ascii="Consolas" w:eastAsia="Times New Roman" w:hAnsi="Consolas" w:cs="Times New Roman"/>
+          <w:color w:val="D4D4D4"/>
+          <w:sz w:val="21"/>
+          <w:szCs w:val="21"/>
+          <w:lang w:val="en-US" w:eastAsia="pt-BR"/>
+        </w:rPr>
+      </w:pPr>
+      <w:r>
+        <w:rPr>
+          <w:rFonts w:ascii="Consolas" w:eastAsia="Times New Roman" w:hAnsi="Consolas" w:cs="Times New Roman"/>
+          <w:color w:val="6A9955"/>
+          <w:sz w:val="21"/>
+          <w:szCs w:val="21"/>
+          <w:lang w:val="en-US" w:eastAsia="pt-BR"/>
+        </w:rPr>
+        <w:t>// query:</w:t>
+      </w:r>
+    </w:p>
+    <w:p>
+      <w:pPr>
+        <w:shd w:val="clear" w:color="auto" w:fill="1E1E1E"/>
+        <w:spacing w:after="0" w:line="285" w:lineRule="atLeast"/>
+        <w:rPr>
+          <w:rFonts w:ascii="Consolas" w:eastAsia="Times New Roman" w:hAnsi="Consolas" w:cs="Times New Roman"/>
+          <w:color w:val="D4D4D4"/>
+          <w:sz w:val="21"/>
+          <w:szCs w:val="21"/>
+          <w:lang w:val="en-US" w:eastAsia="pt-BR"/>
+        </w:rPr>
+      </w:pPr>
+      <w:r>
+        <w:rPr>
+          <w:rFonts w:ascii="Consolas" w:eastAsia="Times New Roman" w:hAnsi="Consolas" w:cs="Times New Roman"/>
+          <w:color w:val="9CDCFE"/>
+          <w:sz w:val="21"/>
+          <w:szCs w:val="21"/>
+          <w:lang w:val="en-US" w:eastAsia="pt-BR"/>
+        </w:rPr>
+        <w:t>db</w:t>
+      </w:r>
+      <w:r>
+        <w:rPr>
+          <w:rFonts w:ascii="Consolas" w:eastAsia="Times New Roman" w:hAnsi="Consolas" w:cs="Times New Roman"/>
+          <w:color w:val="D4D4D4"/>
+          <w:sz w:val="21"/>
+          <w:szCs w:val="21"/>
+          <w:lang w:val="en-US" w:eastAsia="pt-BR"/>
+        </w:rPr>
+        <w:t>.</w:t>
+      </w:r>
+      <w:r>
+        <w:rPr>
+          <w:rFonts w:ascii="Consolas" w:eastAsia="Times New Roman" w:hAnsi="Consolas" w:cs="Times New Roman"/>
+          <w:color w:val="9CDCFE"/>
+          <w:sz w:val="21"/>
+          <w:szCs w:val="21"/>
+          <w:lang w:val="en-US" w:eastAsia="pt-BR"/>
+        </w:rPr>
+        <w:t>restaurants</w:t>
+      </w:r>
+      <w:r>
+        <w:rPr>
+          <w:rFonts w:ascii="Consolas" w:eastAsia="Times New Roman" w:hAnsi="Consolas" w:cs="Times New Roman"/>
+          <w:color w:val="D4D4D4"/>
+          <w:sz w:val="21"/>
+          <w:szCs w:val="21"/>
+          <w:lang w:val="en-US" w:eastAsia="pt-BR"/>
+        </w:rPr>
+        <w:t>.</w:t>
+      </w:r>
+      <w:r>
+        <w:rPr>
+          <w:rFonts w:ascii="Consolas" w:eastAsia="Times New Roman" w:hAnsi="Consolas" w:cs="Times New Roman"/>
+          <w:color w:val="DCDCAA"/>
+          <w:sz w:val="21"/>
+          <w:szCs w:val="21"/>
+          <w:lang w:val="en-US" w:eastAsia="pt-BR"/>
+        </w:rPr>
+        <w:t>find</w:t>
+      </w:r>
+      <w:r>
+        <w:rPr>
+          <w:rFonts w:ascii="Consolas" w:eastAsia="Times New Roman" w:hAnsi="Consolas" w:cs="Times New Roman"/>
+          <w:color w:val="D4D4D4"/>
+          <w:sz w:val="21"/>
+          <w:szCs w:val="21"/>
+          <w:lang w:val="en-US" w:eastAsia="pt-BR"/>
+        </w:rPr>
+        <w:t xml:space="preserve">({ </w:t>
+      </w:r>
+      <w:r>
+        <w:rPr>
+          <w:rFonts w:ascii="Consolas" w:eastAsia="Times New Roman" w:hAnsi="Consolas" w:cs="Times New Roman"/>
+          <w:color w:val="9CDCFE"/>
+          <w:sz w:val="21"/>
+          <w:szCs w:val="21"/>
+          <w:lang w:val="en-US" w:eastAsia="pt-BR"/>
+        </w:rPr>
+        <w:t>borough:</w:t>
+      </w:r>
+      <w:r>
+        <w:rPr>
+          <w:rFonts w:ascii="Consolas" w:eastAsia="Times New Roman" w:hAnsi="Consolas" w:cs="Times New Roman"/>
+          <w:color w:val="D4D4D4"/>
+          <w:sz w:val="21"/>
+          <w:szCs w:val="21"/>
+          <w:lang w:val="en-US" w:eastAsia="pt-BR"/>
+        </w:rPr>
+        <w:t xml:space="preserve"> </w:t>
+      </w:r>
+      <w:r>
+        <w:rPr>
+          <w:rFonts w:ascii="Consolas" w:eastAsia="Times New Roman" w:hAnsi="Consolas" w:cs="Times New Roman"/>
+          <w:color w:val="CE9178"/>
+          <w:sz w:val="21"/>
+          <w:szCs w:val="21"/>
+          <w:lang w:val="en-US" w:eastAsia="pt-BR"/>
+        </w:rPr>
+        <w:t>"Bronx"</w:t>
+      </w:r>
+      <w:r>
+        <w:rPr>
+          <w:rFonts w:ascii="Consolas" w:eastAsia="Times New Roman" w:hAnsi="Consolas" w:cs="Times New Roman"/>
+          <w:color w:val="D4D4D4"/>
+          <w:sz w:val="21"/>
+          <w:szCs w:val="21"/>
+          <w:lang w:val="en-US" w:eastAsia="pt-BR"/>
+        </w:rPr>
+        <w:t xml:space="preserve"> }, { </w:t>
+      </w:r>
+    </w:p>
+    <w:p>
+      <w:pPr>
+        <w:shd w:val="clear" w:color="auto" w:fill="1E1E1E"/>
+        <w:spacing w:after="0" w:line="285" w:lineRule="atLeast"/>
+        <w:rPr>
+          <w:rFonts w:ascii="Consolas" w:eastAsia="Times New Roman" w:hAnsi="Consolas" w:cs="Times New Roman"/>
+          <w:color w:val="D4D4D4"/>
+          <w:sz w:val="21"/>
+          <w:szCs w:val="21"/>
+          <w:lang w:val="en-US" w:eastAsia="pt-BR"/>
+        </w:rPr>
+      </w:pPr>
+      <w:r>
+        <w:rPr>
+          <w:rFonts w:ascii="Consolas" w:eastAsia="Times New Roman" w:hAnsi="Consolas" w:cs="Times New Roman"/>
+          <w:color w:val="D4D4D4"/>
+          <w:sz w:val="21"/>
+          <w:szCs w:val="21"/>
+          <w:lang w:val="en-US" w:eastAsia="pt-BR"/>
+        </w:rPr>
+        <w:t xml:space="preserve">    </w:t>
+      </w:r>
+      <w:r>
+        <w:rPr>
+          <w:rFonts w:ascii="Consolas" w:eastAsia="Times New Roman" w:hAnsi="Consolas" w:cs="Times New Roman"/>
+          <w:color w:val="9CDCFE"/>
+          <w:sz w:val="21"/>
+          <w:szCs w:val="21"/>
+          <w:lang w:val="en-US" w:eastAsia="pt-BR"/>
+        </w:rPr>
+        <w:t>restaurant_id:</w:t>
+      </w:r>
+      <w:r>
+        <w:rPr>
+          <w:rFonts w:ascii="Consolas" w:eastAsia="Times New Roman" w:hAnsi="Consolas" w:cs="Times New Roman"/>
+          <w:color w:val="D4D4D4"/>
+          <w:sz w:val="21"/>
+          <w:szCs w:val="21"/>
+          <w:lang w:val="en-US" w:eastAsia="pt-BR"/>
+        </w:rPr>
+        <w:t xml:space="preserve"> </w:t>
+      </w:r>
+      <w:r>
+        <w:rPr>
+          <w:rFonts w:ascii="Consolas" w:eastAsia="Times New Roman" w:hAnsi="Consolas" w:cs="Times New Roman"/>
+          <w:color w:val="CE9178"/>
+          <w:sz w:val="21"/>
+          <w:szCs w:val="21"/>
+          <w:lang w:val="en-US" w:eastAsia="pt-BR"/>
+        </w:rPr>
+        <w:t>""</w:t>
+      </w:r>
+      <w:r>
+        <w:rPr>
+          <w:rFonts w:ascii="Consolas" w:eastAsia="Times New Roman" w:hAnsi="Consolas" w:cs="Times New Roman"/>
+          <w:color w:val="D4D4D4"/>
+          <w:sz w:val="21"/>
+          <w:szCs w:val="21"/>
+          <w:lang w:val="en-US" w:eastAsia="pt-BR"/>
+        </w:rPr>
+        <w:t xml:space="preserve">, </w:t>
+      </w:r>
+    </w:p>
+    <w:p>
+      <w:pPr>
+        <w:shd w:val="clear" w:color="auto" w:fill="1E1E1E"/>
+        <w:spacing w:after="0" w:line="285" w:lineRule="atLeast"/>
+        <w:rPr>
+          <w:rFonts w:ascii="Consolas" w:eastAsia="Times New Roman" w:hAnsi="Consolas" w:cs="Times New Roman"/>
+          <w:color w:val="D4D4D4"/>
+          <w:sz w:val="21"/>
+          <w:szCs w:val="21"/>
+          <w:lang w:val="en-US" w:eastAsia="pt-BR"/>
+        </w:rPr>
+      </w:pPr>
+      <w:r>
+        <w:rPr>
+          <w:rFonts w:ascii="Consolas" w:eastAsia="Times New Roman" w:hAnsi="Consolas" w:cs="Times New Roman"/>
+          <w:color w:val="D4D4D4"/>
+          <w:sz w:val="21"/>
+          <w:szCs w:val="21"/>
+          <w:lang w:val="en-US" w:eastAsia="pt-BR"/>
+        </w:rPr>
+        <w:t xml:space="preserve">    </w:t>
+      </w:r>
+      <w:r>
+        <w:rPr>
+          <w:rFonts w:ascii="Consolas" w:eastAsia="Times New Roman" w:hAnsi="Consolas" w:cs="Times New Roman"/>
+          <w:color w:val="9CDCFE"/>
+          <w:sz w:val="21"/>
+          <w:szCs w:val="21"/>
+          <w:lang w:val="en-US" w:eastAsia="pt-BR"/>
+        </w:rPr>
+        <w:t>name:</w:t>
+      </w:r>
+      <w:r>
+        <w:rPr>
+          <w:rFonts w:ascii="Consolas" w:eastAsia="Times New Roman" w:hAnsi="Consolas" w:cs="Times New Roman"/>
+          <w:color w:val="D4D4D4"/>
+          <w:sz w:val="21"/>
+          <w:szCs w:val="21"/>
+          <w:lang w:val="en-US" w:eastAsia="pt-BR"/>
+        </w:rPr>
+        <w:t xml:space="preserve"> </w:t>
+      </w:r>
+      <w:r>
+        <w:rPr>
+          <w:rFonts w:ascii="Consolas" w:eastAsia="Times New Roman" w:hAnsi="Consolas" w:cs="Times New Roman"/>
+          <w:color w:val="CE9178"/>
+          <w:sz w:val="21"/>
+          <w:szCs w:val="21"/>
+          <w:lang w:val="en-US" w:eastAsia="pt-BR"/>
+        </w:rPr>
+        <w:t>""</w:t>
+      </w:r>
+      <w:r>
+        <w:rPr>
+          <w:rFonts w:ascii="Consolas" w:eastAsia="Times New Roman" w:hAnsi="Consolas" w:cs="Times New Roman"/>
+          <w:color w:val="D4D4D4"/>
+          <w:sz w:val="21"/>
+          <w:szCs w:val="21"/>
+          <w:lang w:val="en-US" w:eastAsia="pt-BR"/>
+        </w:rPr>
+        <w:t xml:space="preserve">, </w:t>
+      </w:r>
+    </w:p>
+    <w:p>
+      <w:pPr>
+        <w:shd w:val="clear" w:color="auto" w:fill="1E1E1E"/>
+        <w:spacing w:after="0" w:line="285" w:lineRule="atLeast"/>
+        <w:rPr>
+          <w:rFonts w:ascii="Consolas" w:eastAsia="Times New Roman" w:hAnsi="Consolas" w:cs="Times New Roman"/>
+          <w:color w:val="D4D4D4"/>
+          <w:sz w:val="21"/>
+          <w:szCs w:val="21"/>
+          <w:lang w:val="en-US" w:eastAsia="pt-BR"/>
+        </w:rPr>
+      </w:pPr>
+      <w:r>
+        <w:rPr>
+          <w:rFonts w:ascii="Consolas" w:eastAsia="Times New Roman" w:hAnsi="Consolas" w:cs="Times New Roman"/>
+          <w:color w:val="D4D4D4"/>
+          <w:sz w:val="21"/>
+          <w:szCs w:val="21"/>
+          <w:lang w:val="en-US" w:eastAsia="pt-BR"/>
+        </w:rPr>
+        <w:t xml:space="preserve">    </w:t>
+      </w:r>
+      <w:r>
+        <w:rPr>
+          <w:rFonts w:ascii="Consolas" w:eastAsia="Times New Roman" w:hAnsi="Consolas" w:cs="Times New Roman"/>
+          <w:color w:val="9CDCFE"/>
+          <w:sz w:val="21"/>
+          <w:szCs w:val="21"/>
+          <w:lang w:val="en-US" w:eastAsia="pt-BR"/>
+        </w:rPr>
+        <w:t>borough:</w:t>
+      </w:r>
+      <w:r>
+        <w:rPr>
+          <w:rFonts w:ascii="Consolas" w:eastAsia="Times New Roman" w:hAnsi="Consolas" w:cs="Times New Roman"/>
+          <w:color w:val="D4D4D4"/>
+          <w:sz w:val="21"/>
+          <w:szCs w:val="21"/>
+          <w:lang w:val="en-US" w:eastAsia="pt-BR"/>
+        </w:rPr>
+        <w:t xml:space="preserve"> </w:t>
+      </w:r>
+      <w:r>
+        <w:rPr>
+          <w:rFonts w:ascii="Consolas" w:eastAsia="Times New Roman" w:hAnsi="Consolas" w:cs="Times New Roman"/>
+          <w:color w:val="CE9178"/>
+          <w:sz w:val="21"/>
+          <w:szCs w:val="21"/>
+          <w:lang w:val="en-US" w:eastAsia="pt-BR"/>
+        </w:rPr>
+        <w:t>""</w:t>
+      </w:r>
+      <w:r>
+        <w:rPr>
+          <w:rFonts w:ascii="Consolas" w:eastAsia="Times New Roman" w:hAnsi="Consolas" w:cs="Times New Roman"/>
+          <w:color w:val="D4D4D4"/>
+          <w:sz w:val="21"/>
+          <w:szCs w:val="21"/>
+          <w:lang w:val="en-US" w:eastAsia="pt-BR"/>
+        </w:rPr>
+        <w:t xml:space="preserve">, </w:t>
+      </w:r>
+    </w:p>
+    <w:p>
+      <w:pPr>
+        <w:shd w:val="clear" w:color="auto" w:fill="1E1E1E"/>
+        <w:spacing w:after="0" w:line="285" w:lineRule="atLeast"/>
+        <w:rPr>
+          <w:rFonts w:ascii="Consolas" w:eastAsia="Times New Roman" w:hAnsi="Consolas" w:cs="Times New Roman"/>
+          <w:color w:val="D4D4D4"/>
+          <w:sz w:val="21"/>
+          <w:szCs w:val="21"/>
+          <w:lang w:val="en-US" w:eastAsia="pt-BR"/>
+        </w:rPr>
+      </w:pPr>
+      <w:r>
+        <w:rPr>
+          <w:rFonts w:ascii="Consolas" w:eastAsia="Times New Roman" w:hAnsi="Consolas" w:cs="Times New Roman"/>
+          <w:color w:val="D4D4D4"/>
+          <w:sz w:val="21"/>
+          <w:szCs w:val="21"/>
+          <w:lang w:val="en-US" w:eastAsia="pt-BR"/>
+        </w:rPr>
+        <w:t xml:space="preserve">    </w:t>
+      </w:r>
+      <w:r>
+        <w:rPr>
+          <w:rFonts w:ascii="Consolas" w:eastAsia="Times New Roman" w:hAnsi="Consolas" w:cs="Times New Roman"/>
+          <w:color w:val="9CDCFE"/>
+          <w:sz w:val="21"/>
+          <w:szCs w:val="21"/>
+          <w:lang w:val="en-US" w:eastAsia="pt-BR"/>
+        </w:rPr>
+        <w:t>cuisine:</w:t>
+      </w:r>
+      <w:r>
+        <w:rPr>
+          <w:rFonts w:ascii="Consolas" w:eastAsia="Times New Roman" w:hAnsi="Consolas" w:cs="Times New Roman"/>
+          <w:color w:val="CE9178"/>
+          <w:sz w:val="21"/>
+          <w:szCs w:val="21"/>
+          <w:lang w:val="en-US" w:eastAsia="pt-BR"/>
+        </w:rPr>
+        <w:t>""</w:t>
+      </w:r>
+      <w:r>
+        <w:rPr>
+          <w:rFonts w:ascii="Consolas" w:eastAsia="Times New Roman" w:hAnsi="Consolas" w:cs="Times New Roman"/>
+          <w:color w:val="D4D4D4"/>
+          <w:sz w:val="21"/>
+          <w:szCs w:val="21"/>
+          <w:lang w:val="en-US" w:eastAsia="pt-BR"/>
+        </w:rPr>
+        <w:t xml:space="preserve"> </w:t>
+      </w:r>
+    </w:p>
+    <w:p>
+      <w:pPr>
+        <w:shd w:val="clear" w:color="auto" w:fill="1E1E1E"/>
+        <w:spacing w:after="0" w:line="285" w:lineRule="atLeast"/>
+        <w:rPr>
+          <w:rFonts w:ascii="Consolas" w:eastAsia="Times New Roman" w:hAnsi="Consolas" w:cs="Times New Roman"/>
+          <w:color w:val="D4D4D4"/>
+          <w:sz w:val="21"/>
+          <w:szCs w:val="21"/>
+          <w:lang w:eastAsia="pt-BR"/>
+        </w:rPr>
+      </w:pPr>
+      <w:r>
+        <w:rPr>
+          <w:rFonts w:ascii="Consolas" w:eastAsia="Times New Roman" w:hAnsi="Consolas" w:cs="Times New Roman"/>
+          <w:color w:val="D4D4D4"/>
+          <w:sz w:val="21"/>
+          <w:szCs w:val="21"/>
+          <w:lang w:eastAsia="pt-BR"/>
+        </w:rPr>
+        <w:t>}</w:t>
+      </w:r>
+      <w:proofErr w:type="gramStart"/>
+      <w:r>
+        <w:rPr>
+          <w:rFonts w:ascii="Consolas" w:eastAsia="Times New Roman" w:hAnsi="Consolas" w:cs="Times New Roman"/>
+          <w:color w:val="D4D4D4"/>
+          <w:sz w:val="21"/>
+          <w:szCs w:val="21"/>
+          <w:lang w:eastAsia="pt-BR"/>
+        </w:rPr>
+        <w:t>).</w:t>
+      </w:r>
+      <w:r>
+        <w:rPr>
+          <w:rFonts w:ascii="Consolas" w:eastAsia="Times New Roman" w:hAnsi="Consolas" w:cs="Times New Roman"/>
+          <w:color w:val="DCDCAA"/>
+          <w:sz w:val="21"/>
+          <w:szCs w:val="21"/>
+          <w:lang w:eastAsia="pt-BR"/>
+        </w:rPr>
+        <w:t>limit</w:t>
+      </w:r>
+      <w:proofErr w:type="gramEnd"/>
+      <w:r>
+        <w:rPr>
+          <w:rFonts w:ascii="Consolas" w:eastAsia="Times New Roman" w:hAnsi="Consolas" w:cs="Times New Roman"/>
+          <w:color w:val="D4D4D4"/>
+          <w:sz w:val="21"/>
+          <w:szCs w:val="21"/>
+          <w:lang w:eastAsia="pt-BR"/>
+        </w:rPr>
+        <w:t>(</w:t>
+      </w:r>
+      <w:r>
+        <w:rPr>
+          <w:rFonts w:ascii="Consolas" w:eastAsia="Times New Roman" w:hAnsi="Consolas" w:cs="Times New Roman"/>
+          <w:color w:val="B5CEA8"/>
+          <w:sz w:val="21"/>
+          <w:szCs w:val="21"/>
+          <w:lang w:eastAsia="pt-BR"/>
+        </w:rPr>
+        <w:t>5</w:t>
+      </w:r>
+      <w:r>
+        <w:rPr>
+          <w:rFonts w:ascii="Consolas" w:eastAsia="Times New Roman" w:hAnsi="Consolas" w:cs="Times New Roman"/>
+          <w:color w:val="D4D4D4"/>
+          <w:sz w:val="21"/>
+          <w:szCs w:val="21"/>
+          <w:lang w:eastAsia="pt-BR"/>
+        </w:rPr>
+        <w:t>).</w:t>
+      </w:r>
+      <w:r>
+        <w:rPr>
+          <w:rFonts w:ascii="Consolas" w:eastAsia="Times New Roman" w:hAnsi="Consolas" w:cs="Times New Roman"/>
+          <w:color w:val="DCDCAA"/>
+          <w:sz w:val="21"/>
+          <w:szCs w:val="21"/>
+          <w:lang w:eastAsia="pt-BR"/>
+        </w:rPr>
+        <w:t>pretty</w:t>
+      </w:r>
+      <w:r>
+        <w:rPr>
+          <w:rFonts w:ascii="Consolas" w:eastAsia="Times New Roman" w:hAnsi="Consolas" w:cs="Times New Roman"/>
+          <w:color w:val="D4D4D4"/>
+          <w:sz w:val="21"/>
+          <w:szCs w:val="21"/>
+          <w:lang w:eastAsia="pt-BR"/>
+        </w:rPr>
+        <w:t>()</w:t>
+      </w:r>
+    </w:p>
+    <w:p/>
+    <w:p>
+      <w:r>
+        <w:t>Retorno:</w:t>
+      </w:r>
+    </w:p>
+    <w:p>
+      <w:r>
+        <w:rPr>
+          <w:noProof/>
+        </w:rPr>
+        <w:drawing>
+          <wp:inline distT="0" distB="0" distL="0" distR="0" wp14:anchorId="2CE0F272" wp14:editId="02E9BCEF">
+            <wp:extent cx="5400040" cy="5556885"/>
+            <wp:effectExtent l="0" t="0" r="0" b="5715"/>
+            <wp:docPr id="17" name="Imagem 17"/>
+            <wp:cNvGraphicFramePr>
+              <a:graphicFrameLocks xmlns:a="http://schemas.openxmlformats.org/drawingml/2006/main" noChangeAspect="1"/>
+            </wp:cNvGraphicFramePr>
+            <a:graphic xmlns:a="http://schemas.openxmlformats.org/drawingml/2006/main">
+              <a:graphicData uri="http://schemas.openxmlformats.org/drawingml/2006/picture">
+                <pic:pic xmlns:pic="http://schemas.openxmlformats.org/drawingml/2006/picture">
+                  <pic:nvPicPr>
+                    <pic:cNvPr id="1" name=""/>
+                    <pic:cNvPicPr/>
+                  </pic:nvPicPr>
+                  <pic:blipFill>
+                    <a:blip r:embed="rId17"/>
+                    <a:stretch>
+                      <a:fillRect/>
+                    </a:stretch>
+                  </pic:blipFill>
+                  <pic:spPr>
+                    <a:xfrm>
+                      <a:off x="0" y="0"/>
+                      <a:ext cx="5400040" cy="5556885"/>
+                    </a:xfrm>
+                    <a:prstGeom prst="rect">
+                      <a:avLst/>
+                    </a:prstGeom>
+                  </pic:spPr>
+                </pic:pic>
+              </a:graphicData>
+            </a:graphic>
+          </wp:inline>
+        </w:drawing>
+      </w:r>
+    </w:p>
+    <w:p/>
+    <w:p/>
+    <w:p/>
+    <w:p>
+      <w:r>
+        <w:lastRenderedPageBreak/>
+        <w:t xml:space="preserve">4 - Encontrar o restaurante Id, nome e bairro para os restaurantes que obtiveram uma pontuação inferior a 10. </w:t>
+      </w:r>
+    </w:p>
+    <w:p>
+      <w:pPr>
+        <w:shd w:val="clear" w:color="auto" w:fill="1E1E1E"/>
+        <w:spacing w:after="0" w:line="285" w:lineRule="atLeast"/>
+        <w:rPr>
+          <w:rFonts w:ascii="Consolas" w:eastAsia="Times New Roman" w:hAnsi="Consolas" w:cs="Times New Roman"/>
+          <w:color w:val="D4D4D4"/>
+          <w:sz w:val="21"/>
+          <w:szCs w:val="21"/>
+          <w:lang w:val="en-US" w:eastAsia="pt-BR"/>
+        </w:rPr>
+      </w:pPr>
+      <w:r>
+        <w:rPr>
+          <w:rFonts w:ascii="Consolas" w:eastAsia="Times New Roman" w:hAnsi="Consolas" w:cs="Times New Roman"/>
+          <w:color w:val="6A9955"/>
+          <w:sz w:val="21"/>
+          <w:szCs w:val="21"/>
+          <w:lang w:val="en-US" w:eastAsia="pt-BR"/>
+        </w:rPr>
+        <w:t>// query</w:t>
+      </w:r>
+    </w:p>
+    <w:p>
+      <w:pPr>
+        <w:shd w:val="clear" w:color="auto" w:fill="1E1E1E"/>
+        <w:spacing w:after="0" w:line="285" w:lineRule="atLeast"/>
+        <w:rPr>
+          <w:rFonts w:ascii="Consolas" w:eastAsia="Times New Roman" w:hAnsi="Consolas" w:cs="Times New Roman"/>
+          <w:color w:val="D4D4D4"/>
+          <w:sz w:val="21"/>
+          <w:szCs w:val="21"/>
+          <w:lang w:val="en-US" w:eastAsia="pt-BR"/>
+        </w:rPr>
+      </w:pPr>
+      <w:r>
+        <w:rPr>
+          <w:rFonts w:ascii="Consolas" w:eastAsia="Times New Roman" w:hAnsi="Consolas" w:cs="Times New Roman"/>
+          <w:color w:val="9CDCFE"/>
+          <w:sz w:val="21"/>
+          <w:szCs w:val="21"/>
+          <w:lang w:val="en-US" w:eastAsia="pt-BR"/>
+        </w:rPr>
+        <w:t>db</w:t>
+      </w:r>
+      <w:r>
+        <w:rPr>
+          <w:rFonts w:ascii="Consolas" w:eastAsia="Times New Roman" w:hAnsi="Consolas" w:cs="Times New Roman"/>
+          <w:color w:val="D4D4D4"/>
+          <w:sz w:val="21"/>
+          <w:szCs w:val="21"/>
+          <w:lang w:val="en-US" w:eastAsia="pt-BR"/>
+        </w:rPr>
+        <w:t>.</w:t>
+      </w:r>
+      <w:r>
+        <w:rPr>
+          <w:rFonts w:ascii="Consolas" w:eastAsia="Times New Roman" w:hAnsi="Consolas" w:cs="Times New Roman"/>
+          <w:color w:val="9CDCFE"/>
+          <w:sz w:val="21"/>
+          <w:szCs w:val="21"/>
+          <w:lang w:val="en-US" w:eastAsia="pt-BR"/>
+        </w:rPr>
+        <w:t>restaurants</w:t>
+      </w:r>
+      <w:r>
+        <w:rPr>
+          <w:rFonts w:ascii="Consolas" w:eastAsia="Times New Roman" w:hAnsi="Consolas" w:cs="Times New Roman"/>
+          <w:color w:val="D4D4D4"/>
+          <w:sz w:val="21"/>
+          <w:szCs w:val="21"/>
+          <w:lang w:val="en-US" w:eastAsia="pt-BR"/>
+        </w:rPr>
+        <w:t>.</w:t>
+      </w:r>
+      <w:r>
+        <w:rPr>
+          <w:rFonts w:ascii="Consolas" w:eastAsia="Times New Roman" w:hAnsi="Consolas" w:cs="Times New Roman"/>
+          <w:color w:val="DCDCAA"/>
+          <w:sz w:val="21"/>
+          <w:szCs w:val="21"/>
+          <w:lang w:val="en-US" w:eastAsia="pt-BR"/>
+        </w:rPr>
+        <w:t>find</w:t>
+      </w:r>
+      <w:r>
+        <w:rPr>
+          <w:rFonts w:ascii="Consolas" w:eastAsia="Times New Roman" w:hAnsi="Consolas" w:cs="Times New Roman"/>
+          <w:color w:val="D4D4D4"/>
+          <w:sz w:val="21"/>
+          <w:szCs w:val="21"/>
+          <w:lang w:val="en-US" w:eastAsia="pt-BR"/>
+        </w:rPr>
+        <w:t xml:space="preserve">({ </w:t>
+      </w:r>
+      <w:r>
+        <w:rPr>
+          <w:rFonts w:ascii="Consolas" w:eastAsia="Times New Roman" w:hAnsi="Consolas" w:cs="Times New Roman"/>
+          <w:color w:val="CE9178"/>
+          <w:sz w:val="21"/>
+          <w:szCs w:val="21"/>
+          <w:lang w:val="en-US" w:eastAsia="pt-BR"/>
+        </w:rPr>
+        <w:t>"</w:t>
+      </w:r>
+      <w:proofErr w:type="spellStart"/>
+      <w:r>
+        <w:rPr>
+          <w:rFonts w:ascii="Consolas" w:eastAsia="Times New Roman" w:hAnsi="Consolas" w:cs="Times New Roman"/>
+          <w:color w:val="CE9178"/>
+          <w:sz w:val="21"/>
+          <w:szCs w:val="21"/>
+          <w:lang w:val="en-US" w:eastAsia="pt-BR"/>
+        </w:rPr>
+        <w:t>grades.score</w:t>
+      </w:r>
+      <w:proofErr w:type="spellEnd"/>
+      <w:r>
+        <w:rPr>
+          <w:rFonts w:ascii="Consolas" w:eastAsia="Times New Roman" w:hAnsi="Consolas" w:cs="Times New Roman"/>
+          <w:color w:val="CE9178"/>
+          <w:sz w:val="21"/>
+          <w:szCs w:val="21"/>
+          <w:lang w:val="en-US" w:eastAsia="pt-BR"/>
+        </w:rPr>
+        <w:t>"</w:t>
+      </w:r>
+      <w:r>
+        <w:rPr>
+          <w:rFonts w:ascii="Consolas" w:eastAsia="Times New Roman" w:hAnsi="Consolas" w:cs="Times New Roman"/>
+          <w:color w:val="9CDCFE"/>
+          <w:sz w:val="21"/>
+          <w:szCs w:val="21"/>
+          <w:lang w:val="en-US" w:eastAsia="pt-BR"/>
+        </w:rPr>
+        <w:t>:</w:t>
+      </w:r>
+      <w:r>
+        <w:rPr>
+          <w:rFonts w:ascii="Consolas" w:eastAsia="Times New Roman" w:hAnsi="Consolas" w:cs="Times New Roman"/>
+          <w:color w:val="D4D4D4"/>
+          <w:sz w:val="21"/>
+          <w:szCs w:val="21"/>
+          <w:lang w:val="en-US" w:eastAsia="pt-BR"/>
+        </w:rPr>
+        <w:t xml:space="preserve"> { </w:t>
+      </w:r>
+      <w:r>
+        <w:rPr>
+          <w:rFonts w:ascii="Consolas" w:eastAsia="Times New Roman" w:hAnsi="Consolas" w:cs="Times New Roman"/>
+          <w:color w:val="9CDCFE"/>
+          <w:sz w:val="21"/>
+          <w:szCs w:val="21"/>
+          <w:lang w:val="en-US" w:eastAsia="pt-BR"/>
+        </w:rPr>
+        <w:t>$</w:t>
+      </w:r>
+      <w:proofErr w:type="spellStart"/>
+      <w:r>
+        <w:rPr>
+          <w:rFonts w:ascii="Consolas" w:eastAsia="Times New Roman" w:hAnsi="Consolas" w:cs="Times New Roman"/>
+          <w:color w:val="9CDCFE"/>
+          <w:sz w:val="21"/>
+          <w:szCs w:val="21"/>
+          <w:lang w:val="en-US" w:eastAsia="pt-BR"/>
+        </w:rPr>
+        <w:t>lt</w:t>
+      </w:r>
+      <w:proofErr w:type="spellEnd"/>
+      <w:r>
+        <w:rPr>
+          <w:rFonts w:ascii="Consolas" w:eastAsia="Times New Roman" w:hAnsi="Consolas" w:cs="Times New Roman"/>
+          <w:color w:val="9CDCFE"/>
+          <w:sz w:val="21"/>
+          <w:szCs w:val="21"/>
+          <w:lang w:val="en-US" w:eastAsia="pt-BR"/>
+        </w:rPr>
+        <w:t>:</w:t>
+      </w:r>
+      <w:r>
+        <w:rPr>
+          <w:rFonts w:ascii="Consolas" w:eastAsia="Times New Roman" w:hAnsi="Consolas" w:cs="Times New Roman"/>
+          <w:color w:val="D4D4D4"/>
+          <w:sz w:val="21"/>
+          <w:szCs w:val="21"/>
+          <w:lang w:val="en-US" w:eastAsia="pt-BR"/>
+        </w:rPr>
+        <w:t xml:space="preserve"> </w:t>
+      </w:r>
+      <w:r>
+        <w:rPr>
+          <w:rFonts w:ascii="Consolas" w:eastAsia="Times New Roman" w:hAnsi="Consolas" w:cs="Times New Roman"/>
+          <w:color w:val="B5CEA8"/>
+          <w:sz w:val="21"/>
+          <w:szCs w:val="21"/>
+          <w:lang w:val="en-US" w:eastAsia="pt-BR"/>
+        </w:rPr>
+        <w:t>10</w:t>
+      </w:r>
+      <w:r>
+        <w:rPr>
+          <w:rFonts w:ascii="Consolas" w:eastAsia="Times New Roman" w:hAnsi="Consolas" w:cs="Times New Roman"/>
+          <w:color w:val="D4D4D4"/>
+          <w:sz w:val="21"/>
+          <w:szCs w:val="21"/>
+          <w:lang w:val="en-US" w:eastAsia="pt-BR"/>
+        </w:rPr>
+        <w:t xml:space="preserve"> } }, { </w:t>
+      </w:r>
+    </w:p>
+    <w:p>
+      <w:pPr>
+        <w:shd w:val="clear" w:color="auto" w:fill="1E1E1E"/>
+        <w:spacing w:after="0" w:line="285" w:lineRule="atLeast"/>
+        <w:rPr>
+          <w:rFonts w:ascii="Consolas" w:eastAsia="Times New Roman" w:hAnsi="Consolas" w:cs="Times New Roman"/>
+          <w:color w:val="D4D4D4"/>
+          <w:sz w:val="21"/>
+          <w:szCs w:val="21"/>
+          <w:lang w:val="en-US" w:eastAsia="pt-BR"/>
+        </w:rPr>
+      </w:pPr>
+      <w:r>
+        <w:rPr>
+          <w:rFonts w:ascii="Consolas" w:eastAsia="Times New Roman" w:hAnsi="Consolas" w:cs="Times New Roman"/>
+          <w:color w:val="D4D4D4"/>
+          <w:sz w:val="21"/>
+          <w:szCs w:val="21"/>
+          <w:lang w:val="en-US" w:eastAsia="pt-BR"/>
+        </w:rPr>
+        <w:t xml:space="preserve">    </w:t>
+      </w:r>
+      <w:r>
+        <w:rPr>
+          <w:rFonts w:ascii="Consolas" w:eastAsia="Times New Roman" w:hAnsi="Consolas" w:cs="Times New Roman"/>
+          <w:color w:val="9CDCFE"/>
+          <w:sz w:val="21"/>
+          <w:szCs w:val="21"/>
+          <w:lang w:val="en-US" w:eastAsia="pt-BR"/>
+        </w:rPr>
+        <w:t>restaurant_id:</w:t>
+      </w:r>
+      <w:r>
+        <w:rPr>
+          <w:rFonts w:ascii="Consolas" w:eastAsia="Times New Roman" w:hAnsi="Consolas" w:cs="Times New Roman"/>
+          <w:color w:val="D4D4D4"/>
+          <w:sz w:val="21"/>
+          <w:szCs w:val="21"/>
+          <w:lang w:val="en-US" w:eastAsia="pt-BR"/>
+        </w:rPr>
+        <w:t xml:space="preserve"> </w:t>
+      </w:r>
+      <w:r>
+        <w:rPr>
+          <w:rFonts w:ascii="Consolas" w:eastAsia="Times New Roman" w:hAnsi="Consolas" w:cs="Times New Roman"/>
+          <w:color w:val="CE9178"/>
+          <w:sz w:val="21"/>
+          <w:szCs w:val="21"/>
+          <w:lang w:val="en-US" w:eastAsia="pt-BR"/>
+        </w:rPr>
+        <w:t>""</w:t>
+      </w:r>
+      <w:r>
+        <w:rPr>
+          <w:rFonts w:ascii="Consolas" w:eastAsia="Times New Roman" w:hAnsi="Consolas" w:cs="Times New Roman"/>
+          <w:color w:val="D4D4D4"/>
+          <w:sz w:val="21"/>
+          <w:szCs w:val="21"/>
+          <w:lang w:val="en-US" w:eastAsia="pt-BR"/>
+        </w:rPr>
+        <w:t xml:space="preserve">, </w:t>
+      </w:r>
+    </w:p>
+    <w:p>
+      <w:pPr>
+        <w:shd w:val="clear" w:color="auto" w:fill="1E1E1E"/>
+        <w:spacing w:after="0" w:line="285" w:lineRule="atLeast"/>
+        <w:rPr>
+          <w:rFonts w:ascii="Consolas" w:eastAsia="Times New Roman" w:hAnsi="Consolas" w:cs="Times New Roman"/>
+          <w:color w:val="D4D4D4"/>
+          <w:sz w:val="21"/>
+          <w:szCs w:val="21"/>
+          <w:lang w:val="en-US" w:eastAsia="pt-BR"/>
+        </w:rPr>
+      </w:pPr>
+      <w:r>
+        <w:rPr>
+          <w:rFonts w:ascii="Consolas" w:eastAsia="Times New Roman" w:hAnsi="Consolas" w:cs="Times New Roman"/>
+          <w:color w:val="D4D4D4"/>
+          <w:sz w:val="21"/>
+          <w:szCs w:val="21"/>
+          <w:lang w:val="en-US" w:eastAsia="pt-BR"/>
+        </w:rPr>
+        <w:t xml:space="preserve">    </w:t>
+      </w:r>
+      <w:r>
+        <w:rPr>
+          <w:rFonts w:ascii="Consolas" w:eastAsia="Times New Roman" w:hAnsi="Consolas" w:cs="Times New Roman"/>
+          <w:color w:val="9CDCFE"/>
+          <w:sz w:val="21"/>
+          <w:szCs w:val="21"/>
+          <w:lang w:val="en-US" w:eastAsia="pt-BR"/>
+        </w:rPr>
+        <w:t>name:</w:t>
+      </w:r>
+      <w:r>
+        <w:rPr>
+          <w:rFonts w:ascii="Consolas" w:eastAsia="Times New Roman" w:hAnsi="Consolas" w:cs="Times New Roman"/>
+          <w:color w:val="D4D4D4"/>
+          <w:sz w:val="21"/>
+          <w:szCs w:val="21"/>
+          <w:lang w:val="en-US" w:eastAsia="pt-BR"/>
+        </w:rPr>
+        <w:t xml:space="preserve"> </w:t>
+      </w:r>
+      <w:r>
+        <w:rPr>
+          <w:rFonts w:ascii="Consolas" w:eastAsia="Times New Roman" w:hAnsi="Consolas" w:cs="Times New Roman"/>
+          <w:color w:val="CE9178"/>
+          <w:sz w:val="21"/>
+          <w:szCs w:val="21"/>
+          <w:lang w:val="en-US" w:eastAsia="pt-BR"/>
+        </w:rPr>
+        <w:t>""</w:t>
+      </w:r>
+      <w:r>
+        <w:rPr>
+          <w:rFonts w:ascii="Consolas" w:eastAsia="Times New Roman" w:hAnsi="Consolas" w:cs="Times New Roman"/>
+          <w:color w:val="D4D4D4"/>
+          <w:sz w:val="21"/>
+          <w:szCs w:val="21"/>
+          <w:lang w:val="en-US" w:eastAsia="pt-BR"/>
+        </w:rPr>
+        <w:t xml:space="preserve">, </w:t>
+      </w:r>
+    </w:p>
+    <w:p>
+      <w:pPr>
+        <w:shd w:val="clear" w:color="auto" w:fill="1E1E1E"/>
+        <w:spacing w:after="0" w:line="285" w:lineRule="atLeast"/>
+        <w:rPr>
+          <w:rFonts w:ascii="Consolas" w:eastAsia="Times New Roman" w:hAnsi="Consolas" w:cs="Times New Roman"/>
+          <w:color w:val="D4D4D4"/>
+          <w:sz w:val="21"/>
+          <w:szCs w:val="21"/>
+          <w:lang w:val="en-US" w:eastAsia="pt-BR"/>
+        </w:rPr>
+      </w:pPr>
+      <w:r>
+        <w:rPr>
+          <w:rFonts w:ascii="Consolas" w:eastAsia="Times New Roman" w:hAnsi="Consolas" w:cs="Times New Roman"/>
+          <w:color w:val="D4D4D4"/>
+          <w:sz w:val="21"/>
+          <w:szCs w:val="21"/>
+          <w:lang w:val="en-US" w:eastAsia="pt-BR"/>
+        </w:rPr>
+        <w:t xml:space="preserve">    </w:t>
+      </w:r>
+      <w:r>
+        <w:rPr>
+          <w:rFonts w:ascii="Consolas" w:eastAsia="Times New Roman" w:hAnsi="Consolas" w:cs="Times New Roman"/>
+          <w:color w:val="9CDCFE"/>
+          <w:sz w:val="21"/>
+          <w:szCs w:val="21"/>
+          <w:lang w:val="en-US" w:eastAsia="pt-BR"/>
+        </w:rPr>
+        <w:t>borough:</w:t>
+      </w:r>
+      <w:r>
+        <w:rPr>
+          <w:rFonts w:ascii="Consolas" w:eastAsia="Times New Roman" w:hAnsi="Consolas" w:cs="Times New Roman"/>
+          <w:color w:val="D4D4D4"/>
+          <w:sz w:val="21"/>
+          <w:szCs w:val="21"/>
+          <w:lang w:val="en-US" w:eastAsia="pt-BR"/>
+        </w:rPr>
+        <w:t xml:space="preserve"> </w:t>
+      </w:r>
+      <w:r>
+        <w:rPr>
+          <w:rFonts w:ascii="Consolas" w:eastAsia="Times New Roman" w:hAnsi="Consolas" w:cs="Times New Roman"/>
+          <w:color w:val="CE9178"/>
+          <w:sz w:val="21"/>
+          <w:szCs w:val="21"/>
+          <w:lang w:val="en-US" w:eastAsia="pt-BR"/>
+        </w:rPr>
+        <w:t>""</w:t>
+      </w:r>
+    </w:p>
+    <w:p>
+      <w:pPr>
+        <w:shd w:val="clear" w:color="auto" w:fill="1E1E1E"/>
+        <w:spacing w:after="0" w:line="285" w:lineRule="atLeast"/>
+        <w:rPr>
+          <w:rFonts w:ascii="Consolas" w:eastAsia="Times New Roman" w:hAnsi="Consolas" w:cs="Times New Roman"/>
+          <w:color w:val="D4D4D4"/>
+          <w:sz w:val="21"/>
+          <w:szCs w:val="21"/>
+          <w:lang w:val="en-US" w:eastAsia="pt-BR"/>
+        </w:rPr>
+      </w:pPr>
+      <w:r>
+        <w:rPr>
+          <w:rFonts w:ascii="Consolas" w:eastAsia="Times New Roman" w:hAnsi="Consolas" w:cs="Times New Roman"/>
+          <w:color w:val="D4D4D4"/>
+          <w:sz w:val="21"/>
+          <w:szCs w:val="21"/>
+          <w:lang w:val="en-US" w:eastAsia="pt-BR"/>
+        </w:rPr>
+        <w:t>}).</w:t>
+      </w:r>
+      <w:r>
+        <w:rPr>
+          <w:rFonts w:ascii="Consolas" w:eastAsia="Times New Roman" w:hAnsi="Consolas" w:cs="Times New Roman"/>
+          <w:color w:val="DCDCAA"/>
+          <w:sz w:val="21"/>
+          <w:szCs w:val="21"/>
+          <w:lang w:val="en-US" w:eastAsia="pt-BR"/>
+        </w:rPr>
+        <w:t>pretty</w:t>
+      </w:r>
+      <w:r>
+        <w:rPr>
+          <w:rFonts w:ascii="Consolas" w:eastAsia="Times New Roman" w:hAnsi="Consolas" w:cs="Times New Roman"/>
+          <w:color w:val="D4D4D4"/>
+          <w:sz w:val="21"/>
+          <w:szCs w:val="21"/>
+          <w:lang w:val="en-US" w:eastAsia="pt-BR"/>
+        </w:rPr>
+        <w:t>()</w:t>
+      </w:r>
+    </w:p>
+    <w:p>
+      <w:pPr>
+        <w:rPr>
+          <w:lang w:val="en-US"/>
+        </w:rPr>
+      </w:pPr>
+      <w:r>
+        <w:rPr>
+          <w:lang w:val="en-US"/>
+        </w:rPr>
+        <w:br/>
+      </w:r>
+      <w:proofErr w:type="spellStart"/>
+      <w:r>
+        <w:rPr>
+          <w:lang w:val="en-US"/>
+        </w:rPr>
+        <w:t>Retorno</w:t>
+      </w:r>
+      <w:proofErr w:type="spellEnd"/>
+      <w:r>
+        <w:rPr>
+          <w:lang w:val="en-US"/>
+        </w:rPr>
+        <w:t>:</w:t>
+      </w:r>
+    </w:p>
+    <w:p>
+      <w:pPr>
+        <w:rPr>
+          <w:lang w:val="en-US"/>
+        </w:rPr>
+      </w:pPr>
+      <w:r>
+        <w:rPr>
+          <w:noProof/>
+        </w:rPr>
+        <w:drawing>
+          <wp:inline distT="0" distB="0" distL="0" distR="0" wp14:anchorId="23209334" wp14:editId="41F89098">
+            <wp:extent cx="5400040" cy="6290310"/>
+            <wp:effectExtent l="0" t="0" r="0" b="0"/>
+            <wp:docPr id="18" name="Imagem 18"/>
+            <wp:cNvGraphicFramePr>
+              <a:graphicFrameLocks xmlns:a="http://schemas.openxmlformats.org/drawingml/2006/main" noChangeAspect="1"/>
+            </wp:cNvGraphicFramePr>
+            <a:graphic xmlns:a="http://schemas.openxmlformats.org/drawingml/2006/main">
+              <a:graphicData uri="http://schemas.openxmlformats.org/drawingml/2006/picture">
+                <pic:pic xmlns:pic="http://schemas.openxmlformats.org/drawingml/2006/picture">
+                  <pic:nvPicPr>
+                    <pic:cNvPr id="1" name=""/>
+                    <pic:cNvPicPr/>
+                  </pic:nvPicPr>
+                  <pic:blipFill>
+                    <a:blip r:embed="rId18"/>
+                    <a:stretch>
+                      <a:fillRect/>
+                    </a:stretch>
+                  </pic:blipFill>
+                  <pic:spPr>
+                    <a:xfrm>
+                      <a:off x="0" y="0"/>
+                      <a:ext cx="5400040" cy="6290310"/>
+                    </a:xfrm>
+                    <a:prstGeom prst="rect">
+                      <a:avLst/>
+                    </a:prstGeom>
+                  </pic:spPr>
+                </pic:pic>
+              </a:graphicData>
+            </a:graphic>
+          </wp:inline>
+        </w:drawing>
+      </w:r>
+    </w:p>
+    <w:p/>
+    <w:p>
+      <w:pPr>
+        <w:rPr>
+          <w:b/>
+          <w:bCs/>
+          <w:noProof/>
+        </w:rPr>
+      </w:pPr>
+      <w:r>
+        <w:rPr>
+          <w:b/>
+          <w:bCs/>
+        </w:rPr>
+        <w:lastRenderedPageBreak/>
+        <w:t>5 - Encontrar o nome do restaurante, bairro e tipo de culinária para os restaurantes que contém '</w:t>
+      </w:r>
+      <w:proofErr w:type="spellStart"/>
+      <w:r>
+        <w:rPr>
+          <w:b/>
+          <w:bCs/>
+        </w:rPr>
+        <w:t>mon</w:t>
+      </w:r>
+      <w:proofErr w:type="spellEnd"/>
+      <w:r>
+        <w:rPr>
+          <w:b/>
+          <w:bCs/>
+        </w:rPr>
+        <w:t>' como três letras em algum lugar em seu nome.</w:t>
+      </w:r>
+    </w:p>
+    <w:p>
+      <w:pPr>
+        <w:shd w:val="clear" w:color="auto" w:fill="1E1E1E"/>
+        <w:spacing w:after="0" w:line="285" w:lineRule="atLeast"/>
+        <w:rPr>
+          <w:rFonts w:ascii="Consolas" w:eastAsia="Times New Roman" w:hAnsi="Consolas" w:cs="Times New Roman"/>
+          <w:color w:val="D4D4D4"/>
+          <w:sz w:val="21"/>
+          <w:szCs w:val="21"/>
+          <w:lang w:val="en-US" w:eastAsia="pt-BR"/>
+        </w:rPr>
+      </w:pPr>
+      <w:r>
+        <w:rPr>
+          <w:rFonts w:ascii="Consolas" w:eastAsia="Times New Roman" w:hAnsi="Consolas" w:cs="Times New Roman"/>
+          <w:color w:val="6A9955"/>
+          <w:sz w:val="21"/>
+          <w:szCs w:val="21"/>
+          <w:lang w:val="en-US" w:eastAsia="pt-BR"/>
+        </w:rPr>
+        <w:t>// query</w:t>
+      </w:r>
+    </w:p>
+    <w:p>
+      <w:pPr>
+        <w:shd w:val="clear" w:color="auto" w:fill="1E1E1E"/>
+        <w:spacing w:after="0" w:line="285" w:lineRule="atLeast"/>
+        <w:rPr>
+          <w:rFonts w:ascii="Consolas" w:eastAsia="Times New Roman" w:hAnsi="Consolas" w:cs="Times New Roman"/>
+          <w:color w:val="D4D4D4"/>
+          <w:sz w:val="21"/>
+          <w:szCs w:val="21"/>
+          <w:lang w:val="en-US" w:eastAsia="pt-BR"/>
+        </w:rPr>
+      </w:pPr>
+      <w:r>
+        <w:rPr>
+          <w:rFonts w:ascii="Consolas" w:eastAsia="Times New Roman" w:hAnsi="Consolas" w:cs="Times New Roman"/>
+          <w:color w:val="9CDCFE"/>
+          <w:sz w:val="21"/>
+          <w:szCs w:val="21"/>
+          <w:lang w:val="en-US" w:eastAsia="pt-BR"/>
+        </w:rPr>
+        <w:t>db</w:t>
+      </w:r>
+      <w:r>
+        <w:rPr>
+          <w:rFonts w:ascii="Consolas" w:eastAsia="Times New Roman" w:hAnsi="Consolas" w:cs="Times New Roman"/>
+          <w:color w:val="D4D4D4"/>
+          <w:sz w:val="21"/>
+          <w:szCs w:val="21"/>
+          <w:lang w:val="en-US" w:eastAsia="pt-BR"/>
+        </w:rPr>
+        <w:t>.</w:t>
+      </w:r>
+      <w:r>
+        <w:rPr>
+          <w:rFonts w:ascii="Consolas" w:eastAsia="Times New Roman" w:hAnsi="Consolas" w:cs="Times New Roman"/>
+          <w:color w:val="9CDCFE"/>
+          <w:sz w:val="21"/>
+          <w:szCs w:val="21"/>
+          <w:lang w:val="en-US" w:eastAsia="pt-BR"/>
+        </w:rPr>
+        <w:t>restaurants</w:t>
+      </w:r>
+      <w:r>
+        <w:rPr>
+          <w:rFonts w:ascii="Consolas" w:eastAsia="Times New Roman" w:hAnsi="Consolas" w:cs="Times New Roman"/>
+          <w:color w:val="D4D4D4"/>
+          <w:sz w:val="21"/>
+          <w:szCs w:val="21"/>
+          <w:lang w:val="en-US" w:eastAsia="pt-BR"/>
+        </w:rPr>
+        <w:t>.</w:t>
+      </w:r>
+      <w:r>
+        <w:rPr>
+          <w:rFonts w:ascii="Consolas" w:eastAsia="Times New Roman" w:hAnsi="Consolas" w:cs="Times New Roman"/>
+          <w:color w:val="DCDCAA"/>
+          <w:sz w:val="21"/>
+          <w:szCs w:val="21"/>
+          <w:lang w:val="en-US" w:eastAsia="pt-BR"/>
+        </w:rPr>
+        <w:t>find</w:t>
+      </w:r>
+      <w:r>
+        <w:rPr>
+          <w:rFonts w:ascii="Consolas" w:eastAsia="Times New Roman" w:hAnsi="Consolas" w:cs="Times New Roman"/>
+          <w:color w:val="D4D4D4"/>
+          <w:sz w:val="21"/>
+          <w:szCs w:val="21"/>
+          <w:lang w:val="en-US" w:eastAsia="pt-BR"/>
+        </w:rPr>
+        <w:t xml:space="preserve">({ </w:t>
+      </w:r>
+      <w:r>
+        <w:rPr>
+          <w:rFonts w:ascii="Consolas" w:eastAsia="Times New Roman" w:hAnsi="Consolas" w:cs="Times New Roman"/>
+          <w:color w:val="9CDCFE"/>
+          <w:sz w:val="21"/>
+          <w:szCs w:val="21"/>
+          <w:lang w:val="en-US" w:eastAsia="pt-BR"/>
+        </w:rPr>
+        <w:t>name:</w:t>
+      </w:r>
+      <w:r>
+        <w:rPr>
+          <w:rFonts w:ascii="Consolas" w:eastAsia="Times New Roman" w:hAnsi="Consolas" w:cs="Times New Roman"/>
+          <w:color w:val="D16969"/>
+          <w:sz w:val="21"/>
+          <w:szCs w:val="21"/>
+          <w:lang w:val="en-US" w:eastAsia="pt-BR"/>
+        </w:rPr>
+        <w:t xml:space="preserve"> /mon/</w:t>
+      </w:r>
+      <w:r>
+        <w:rPr>
+          <w:rFonts w:ascii="Consolas" w:eastAsia="Times New Roman" w:hAnsi="Consolas" w:cs="Times New Roman"/>
+          <w:color w:val="D4D4D4"/>
+          <w:sz w:val="21"/>
+          <w:szCs w:val="21"/>
+          <w:lang w:val="en-US" w:eastAsia="pt-BR"/>
+        </w:rPr>
+        <w:t xml:space="preserve"> }, { </w:t>
+      </w:r>
+    </w:p>
+    <w:p>
+      <w:pPr>
+        <w:shd w:val="clear" w:color="auto" w:fill="1E1E1E"/>
+        <w:spacing w:after="0" w:line="285" w:lineRule="atLeast"/>
+        <w:rPr>
+          <w:rFonts w:ascii="Consolas" w:eastAsia="Times New Roman" w:hAnsi="Consolas" w:cs="Times New Roman"/>
+          <w:color w:val="D4D4D4"/>
+          <w:sz w:val="21"/>
+          <w:szCs w:val="21"/>
+          <w:lang w:val="en-US" w:eastAsia="pt-BR"/>
+        </w:rPr>
+      </w:pPr>
+      <w:r>
+        <w:rPr>
+          <w:rFonts w:ascii="Consolas" w:eastAsia="Times New Roman" w:hAnsi="Consolas" w:cs="Times New Roman"/>
+          <w:color w:val="D4D4D4"/>
+          <w:sz w:val="21"/>
+          <w:szCs w:val="21"/>
+          <w:lang w:val="en-US" w:eastAsia="pt-BR"/>
+        </w:rPr>
+        <w:t xml:space="preserve">    </w:t>
+      </w:r>
+      <w:r>
+        <w:rPr>
+          <w:rFonts w:ascii="Consolas" w:eastAsia="Times New Roman" w:hAnsi="Consolas" w:cs="Times New Roman"/>
+          <w:color w:val="9CDCFE"/>
+          <w:sz w:val="21"/>
+          <w:szCs w:val="21"/>
+          <w:lang w:val="en-US" w:eastAsia="pt-BR"/>
+        </w:rPr>
+        <w:t>name:</w:t>
+      </w:r>
+      <w:r>
+        <w:rPr>
+          <w:rFonts w:ascii="Consolas" w:eastAsia="Times New Roman" w:hAnsi="Consolas" w:cs="Times New Roman"/>
+          <w:color w:val="D4D4D4"/>
+          <w:sz w:val="21"/>
+          <w:szCs w:val="21"/>
+          <w:lang w:val="en-US" w:eastAsia="pt-BR"/>
+        </w:rPr>
+        <w:t xml:space="preserve"> </w:t>
+      </w:r>
+      <w:r>
+        <w:rPr>
+          <w:rFonts w:ascii="Consolas" w:eastAsia="Times New Roman" w:hAnsi="Consolas" w:cs="Times New Roman"/>
+          <w:color w:val="CE9178"/>
+          <w:sz w:val="21"/>
+          <w:szCs w:val="21"/>
+          <w:lang w:val="en-US" w:eastAsia="pt-BR"/>
+        </w:rPr>
+        <w:t>""</w:t>
+      </w:r>
+      <w:r>
+        <w:rPr>
+          <w:rFonts w:ascii="Consolas" w:eastAsia="Times New Roman" w:hAnsi="Consolas" w:cs="Times New Roman"/>
+          <w:color w:val="D4D4D4"/>
+          <w:sz w:val="21"/>
+          <w:szCs w:val="21"/>
+          <w:lang w:val="en-US" w:eastAsia="pt-BR"/>
+        </w:rPr>
+        <w:t xml:space="preserve">, </w:t>
+      </w:r>
+    </w:p>
+    <w:p>
+      <w:pPr>
+        <w:shd w:val="clear" w:color="auto" w:fill="1E1E1E"/>
+        <w:spacing w:after="0" w:line="285" w:lineRule="atLeast"/>
+        <w:rPr>
+          <w:rFonts w:ascii="Consolas" w:eastAsia="Times New Roman" w:hAnsi="Consolas" w:cs="Times New Roman"/>
+          <w:color w:val="D4D4D4"/>
+          <w:sz w:val="21"/>
+          <w:szCs w:val="21"/>
+          <w:lang w:val="en-US" w:eastAsia="pt-BR"/>
+        </w:rPr>
+      </w:pPr>
+      <w:r>
+        <w:rPr>
+          <w:rFonts w:ascii="Consolas" w:eastAsia="Times New Roman" w:hAnsi="Consolas" w:cs="Times New Roman"/>
+          <w:color w:val="D4D4D4"/>
+          <w:sz w:val="21"/>
+          <w:szCs w:val="21"/>
+          <w:lang w:val="en-US" w:eastAsia="pt-BR"/>
+        </w:rPr>
+        <w:t xml:space="preserve">    </w:t>
+      </w:r>
+      <w:r>
+        <w:rPr>
+          <w:rFonts w:ascii="Consolas" w:eastAsia="Times New Roman" w:hAnsi="Consolas" w:cs="Times New Roman"/>
+          <w:color w:val="9CDCFE"/>
+          <w:sz w:val="21"/>
+          <w:szCs w:val="21"/>
+          <w:lang w:val="en-US" w:eastAsia="pt-BR"/>
+        </w:rPr>
+        <w:t>borough:</w:t>
+      </w:r>
+      <w:r>
+        <w:rPr>
+          <w:rFonts w:ascii="Consolas" w:eastAsia="Times New Roman" w:hAnsi="Consolas" w:cs="Times New Roman"/>
+          <w:color w:val="D4D4D4"/>
+          <w:sz w:val="21"/>
+          <w:szCs w:val="21"/>
+          <w:lang w:val="en-US" w:eastAsia="pt-BR"/>
+        </w:rPr>
+        <w:t xml:space="preserve"> </w:t>
+      </w:r>
+      <w:r>
+        <w:rPr>
+          <w:rFonts w:ascii="Consolas" w:eastAsia="Times New Roman" w:hAnsi="Consolas" w:cs="Times New Roman"/>
+          <w:color w:val="CE9178"/>
+          <w:sz w:val="21"/>
+          <w:szCs w:val="21"/>
+          <w:lang w:val="en-US" w:eastAsia="pt-BR"/>
+        </w:rPr>
+        <w:t>""</w:t>
+      </w:r>
+      <w:r>
+        <w:rPr>
+          <w:rFonts w:ascii="Consolas" w:eastAsia="Times New Roman" w:hAnsi="Consolas" w:cs="Times New Roman"/>
+          <w:color w:val="D4D4D4"/>
+          <w:sz w:val="21"/>
+          <w:szCs w:val="21"/>
+          <w:lang w:val="en-US" w:eastAsia="pt-BR"/>
+        </w:rPr>
+        <w:t>,</w:t>
+      </w:r>
+    </w:p>
+    <w:p>
+      <w:pPr>
+        <w:shd w:val="clear" w:color="auto" w:fill="1E1E1E"/>
+        <w:spacing w:after="0" w:line="285" w:lineRule="atLeast"/>
+        <w:rPr>
+          <w:rFonts w:ascii="Consolas" w:eastAsia="Times New Roman" w:hAnsi="Consolas" w:cs="Times New Roman"/>
+          <w:color w:val="D4D4D4"/>
+          <w:sz w:val="21"/>
+          <w:szCs w:val="21"/>
+          <w:lang w:val="en-US" w:eastAsia="pt-BR"/>
+        </w:rPr>
+      </w:pPr>
+      <w:r>
+        <w:rPr>
+          <w:rFonts w:ascii="Consolas" w:eastAsia="Times New Roman" w:hAnsi="Consolas" w:cs="Times New Roman"/>
+          <w:color w:val="D4D4D4"/>
+          <w:sz w:val="21"/>
+          <w:szCs w:val="21"/>
+          <w:lang w:val="en-US" w:eastAsia="pt-BR"/>
+        </w:rPr>
+        <w:t xml:space="preserve">    </w:t>
+      </w:r>
+      <w:proofErr w:type="spellStart"/>
+      <w:r>
+        <w:rPr>
+          <w:rFonts w:ascii="Consolas" w:eastAsia="Times New Roman" w:hAnsi="Consolas" w:cs="Times New Roman"/>
+          <w:color w:val="9CDCFE"/>
+          <w:sz w:val="21"/>
+          <w:szCs w:val="21"/>
+          <w:lang w:val="en-US" w:eastAsia="pt-BR"/>
+        </w:rPr>
+        <w:t>cousine</w:t>
+      </w:r>
+      <w:proofErr w:type="spellEnd"/>
+      <w:r>
+        <w:rPr>
+          <w:rFonts w:ascii="Consolas" w:eastAsia="Times New Roman" w:hAnsi="Consolas" w:cs="Times New Roman"/>
+          <w:color w:val="9CDCFE"/>
+          <w:sz w:val="21"/>
+          <w:szCs w:val="21"/>
+          <w:lang w:val="en-US" w:eastAsia="pt-BR"/>
+        </w:rPr>
+        <w:t>:</w:t>
+      </w:r>
+      <w:r>
+        <w:rPr>
+          <w:rFonts w:ascii="Consolas" w:eastAsia="Times New Roman" w:hAnsi="Consolas" w:cs="Times New Roman"/>
+          <w:color w:val="D4D4D4"/>
+          <w:sz w:val="21"/>
+          <w:szCs w:val="21"/>
+          <w:lang w:val="en-US" w:eastAsia="pt-BR"/>
+        </w:rPr>
+        <w:t xml:space="preserve"> </w:t>
+      </w:r>
+      <w:r>
+        <w:rPr>
+          <w:rFonts w:ascii="Consolas" w:eastAsia="Times New Roman" w:hAnsi="Consolas" w:cs="Times New Roman"/>
+          <w:color w:val="CE9178"/>
+          <w:sz w:val="21"/>
+          <w:szCs w:val="21"/>
+          <w:lang w:val="en-US" w:eastAsia="pt-BR"/>
+        </w:rPr>
+        <w:t>""</w:t>
+      </w:r>
+    </w:p>
+    <w:p>
+      <w:pPr>
+        <w:shd w:val="clear" w:color="auto" w:fill="1E1E1E"/>
+        <w:spacing w:after="0" w:line="285" w:lineRule="atLeast"/>
+        <w:rPr>
+          <w:rFonts w:ascii="Consolas" w:eastAsia="Times New Roman" w:hAnsi="Consolas" w:cs="Times New Roman"/>
+          <w:color w:val="D4D4D4"/>
+          <w:sz w:val="21"/>
+          <w:szCs w:val="21"/>
+          <w:lang w:val="en-US" w:eastAsia="pt-BR"/>
+        </w:rPr>
+      </w:pPr>
+      <w:r>
+        <w:rPr>
+          <w:rFonts w:ascii="Consolas" w:eastAsia="Times New Roman" w:hAnsi="Consolas" w:cs="Times New Roman"/>
+          <w:color w:val="D4D4D4"/>
+          <w:sz w:val="21"/>
+          <w:szCs w:val="21"/>
+          <w:lang w:val="en-US" w:eastAsia="pt-BR"/>
+        </w:rPr>
+        <w:t>}).</w:t>
+      </w:r>
+      <w:r>
+        <w:rPr>
+          <w:rFonts w:ascii="Consolas" w:eastAsia="Times New Roman" w:hAnsi="Consolas" w:cs="Times New Roman"/>
+          <w:color w:val="DCDCAA"/>
+          <w:sz w:val="21"/>
+          <w:szCs w:val="21"/>
+          <w:lang w:val="en-US" w:eastAsia="pt-BR"/>
+        </w:rPr>
+        <w:t>pretty</w:t>
+      </w:r>
+      <w:r>
+        <w:rPr>
+          <w:rFonts w:ascii="Consolas" w:eastAsia="Times New Roman" w:hAnsi="Consolas" w:cs="Times New Roman"/>
+          <w:color w:val="D4D4D4"/>
+          <w:sz w:val="21"/>
+          <w:szCs w:val="21"/>
+          <w:lang w:val="en-US" w:eastAsia="pt-BR"/>
+        </w:rPr>
+        <w:t>()</w:t>
+      </w:r>
+    </w:p>
+    <w:p>
+      <w:pPr>
+        <w:rPr>
+          <w:lang w:val="en-US"/>
+        </w:rPr>
+      </w:pPr>
+      <w:r>
+        <w:rPr>
+          <w:lang w:val="en-US"/>
+        </w:rPr>
+        <w:br/>
+      </w:r>
+      <w:proofErr w:type="spellStart"/>
+      <w:r>
+        <w:rPr>
+          <w:lang w:val="en-US"/>
+        </w:rPr>
+        <w:t>Retorno</w:t>
+      </w:r>
+      <w:proofErr w:type="spellEnd"/>
+      <w:r>
+        <w:rPr>
+          <w:lang w:val="en-US"/>
+        </w:rPr>
+        <w:t>:</w:t>
+      </w:r>
+    </w:p>
+    <w:p>
+      <w:r>
+        <w:rPr>
+          <w:noProof/>
+        </w:rPr>
+        <w:drawing>
+          <wp:inline distT="0" distB="0" distL="0" distR="0" wp14:anchorId="3A04AD19" wp14:editId="160C1145">
+            <wp:extent cx="5400040" cy="6720205"/>
+            <wp:effectExtent l="0" t="0" r="0" b="4445"/>
+            <wp:docPr id="21" name="Imagem 21"/>
+            <wp:cNvGraphicFramePr>
+              <a:graphicFrameLocks xmlns:a="http://schemas.openxmlformats.org/drawingml/2006/main" noChangeAspect="1"/>
+            </wp:cNvGraphicFramePr>
+            <a:graphic xmlns:a="http://schemas.openxmlformats.org/drawingml/2006/main">
+              <a:graphicData uri="http://schemas.openxmlformats.org/drawingml/2006/picture">
+                <pic:pic xmlns:pic="http://schemas.openxmlformats.org/drawingml/2006/picture">
+                  <pic:nvPicPr>
+                    <pic:cNvPr id="1" name=""/>
+                    <pic:cNvPicPr/>
+                  </pic:nvPicPr>
+                  <pic:blipFill>
+                    <a:blip r:embed="rId19"/>
+                    <a:stretch>
+                      <a:fillRect/>
+                    </a:stretch>
+                  </pic:blipFill>
+                  <pic:spPr>
+                    <a:xfrm>
+                      <a:off x="0" y="0"/>
+                      <a:ext cx="5400040" cy="6720205"/>
+                    </a:xfrm>
+                    <a:prstGeom prst="rect">
+                      <a:avLst/>
+                    </a:prstGeom>
+                  </pic:spPr>
+                </pic:pic>
+              </a:graphicData>
+            </a:graphic>
+          </wp:inline>
+        </w:drawing>
+      </w:r>
+    </w:p>
     <w:sectPr>
       <w:pgSz w:w="11906" w:h="16838"/>
       <w:pgMar w:top="1417" w:right="1701" w:bottom="1417" w:left="1701" w:header="708" w:footer="708" w:gutter="0"/>
@@ -963,6 +3518,7 @@
     <w:lsdException w:name="HTML Sample" w:semiHidden="1" w:unhideWhenUsed="1"/>
     <w:lsdException w:name="HTML Typewriter" w:semiHidden="1" w:unhideWhenUsed="1"/>
     <w:lsdException w:name="HTML Variable" w:semiHidden="1" w:unhideWhenUsed="1"/>
+    <w:lsdException w:name="Normal Table" w:semiHidden="1" w:unhideWhenUsed="1"/>
     <w:lsdException w:name="annotation subject" w:semiHidden="1" w:unhideWhenUsed="1"/>
     <w:lsdException w:name="No List" w:semiHidden="1" w:unhideWhenUsed="1"/>
     <w:lsdException w:name="Outline List 1" w:semiHidden="1" w:unhideWhenUsed="1"/>
@@ -1009,8 +3565,10 @@
     <w:lsdException w:name="Table Subtle 2" w:semiHidden="1" w:unhideWhenUsed="1"/>
     <w:lsdException w:name="Table Web 1" w:semiHidden="1" w:unhideWhenUsed="1"/>
     <w:lsdException w:name="Table Web 2" w:semiHidden="1" w:unhideWhenUsed="1"/>
+    <w:lsdException w:name="Table Web 3" w:semiHidden="1" w:unhideWhenUsed="1"/>
     <w:lsdException w:name="Balloon Text" w:semiHidden="1" w:unhideWhenUsed="1"/>
     <w:lsdException w:name="Table Grid" w:uiPriority="39"/>
+    <w:lsdException w:name="Table Theme" w:semiHidden="1" w:unhideWhenUsed="1"/>
     <w:lsdException w:name="Placeholder Text" w:semiHidden="1"/>
     <w:lsdException w:name="No Spacing" w:uiPriority="1" w:qFormat="1"/>
     <w:lsdException w:name="Light Shading" w:uiPriority="60"/>

</xml_diff>